<commit_message>
Use explicit notation to cleary show an array variable for better readability
</commit_message>
<xml_diff>
--- a/docs/NewProcess.docx
+++ b/docs/NewProcess.docx
@@ -6,11 +6,9 @@
       <w:pPr>
         <w:pStyle w:val="Title"/>
       </w:pPr>
-      <w:proofErr w:type="spellStart"/>
       <w:r>
         <w:t>GeoSAMS</w:t>
       </w:r>
-      <w:proofErr w:type="spellEnd"/>
     </w:p>
     <w:sdt>
       <w:sdtPr>
@@ -2406,7 +2404,6 @@
         <w:pStyle w:val="Heading2"/>
       </w:pPr>
       <w:bookmarkStart w:id="1" w:name="_Toc152919069"/>
-      <w:proofErr w:type="spellStart"/>
       <w:r>
         <w:t>Read_</w:t>
       </w:r>
@@ -2414,7 +2411,6 @@
         <w:t>Input</w:t>
       </w:r>
       <w:bookmarkEnd w:id="1"/>
-      <w:proofErr w:type="spellEnd"/>
     </w:p>
     <w:p>
       <w:r>
@@ -2441,13 +2437,8 @@
           <w:numId w:val="1"/>
         </w:numPr>
       </w:pPr>
-      <w:proofErr w:type="spellStart"/>
-      <w:r>
-        <w:t>Beging</w:t>
-      </w:r>
-      <w:proofErr w:type="spellEnd"/>
-      <w:r>
-        <w:t xml:space="preserve"> Year = 2000</w:t>
+      <w:r>
+        <w:t>Beging Year = 2000</w:t>
       </w:r>
     </w:p>
     <w:p>
@@ -2573,25 +2564,23 @@
           <w:i/>
           <w:color w:val="0070C0"/>
         </w:rPr>
-        <w:t xml:space="preserve"> </w:t>
-      </w:r>
-      <w:proofErr w:type="spellStart"/>
+        <w:t xml:space="preserve"> OriginalData/</w:t>
+      </w:r>
       <w:r>
         <w:rPr>
           <w:b/>
           <w:i/>
           <w:color w:val="0070C0"/>
         </w:rPr>
-        <w:t>OriginalData</w:t>
-      </w:r>
-      <w:proofErr w:type="spellEnd"/>
+        <w:t>dredgetowbysize7917</w:t>
+      </w:r>
       <w:r>
         <w:rPr>
           <w:b/>
           <w:i/>
           <w:color w:val="0070C0"/>
         </w:rPr>
-        <w:t>/</w:t>
+        <w:t>.csv</w:t>
       </w:r>
       <w:r>
         <w:rPr>
@@ -2599,82 +2588,54 @@
           <w:i/>
           <w:color w:val="0070C0"/>
         </w:rPr>
-        <w:t>dredgetowbysize7917</w:t>
-      </w:r>
-      <w:r>
-        <w:rPr>
-          <w:b/>
-          <w:i/>
-          <w:color w:val="0070C0"/>
-        </w:rPr>
+        <w:br/>
+      </w:r>
+    </w:p>
+    <w:p>
+      <w:pPr>
+        <w:pStyle w:val="Heading2"/>
+      </w:pPr>
+      <w:bookmarkStart w:id="2" w:name="_Toc152919070"/>
+      <w:r>
+        <w:t>Set_Growth</w:t>
+      </w:r>
+      <w:bookmarkEnd w:id="2"/>
+    </w:p>
+    <w:p>
+      <w:r>
+        <w:t xml:space="preserve">The simulation then </w:t>
+      </w:r>
+      <w:r>
+        <w:t>instantiates</w:t>
+      </w:r>
+      <w:r>
+        <w:t xml:space="preserve"> parameters that define how growth occurs</w:t>
+      </w:r>
+    </w:p>
+    <w:p>
+      <w:pPr>
+        <w:pStyle w:val="Heading3"/>
+      </w:pPr>
+      <w:bookmarkStart w:id="3" w:name="_Toc152919071"/>
+      <w:r>
+        <w:t>Load_Grid and Initial State</w:t>
+      </w:r>
+      <w:bookmarkEnd w:id="3"/>
+    </w:p>
+    <w:p>
+      <w:r>
+        <w:t>The data in each file, Data/bin5mmYYYY[</w:t>
+      </w:r>
+      <w:r>
+        <w:t>MA</w:t>
+      </w:r>
+      <w:r>
+        <w:t>|GB]</w:t>
+      </w:r>
+      <w:r>
         <w:t>.csv</w:t>
       </w:r>
       <w:r>
-        <w:rPr>
-          <w:b/>
-          <w:i/>
-          <w:color w:val="0070C0"/>
-        </w:rPr>
-        <w:br/>
-      </w:r>
-    </w:p>
-    <w:p>
-      <w:pPr>
-        <w:pStyle w:val="Heading2"/>
-      </w:pPr>
-      <w:bookmarkStart w:id="2" w:name="_Toc152919070"/>
-      <w:proofErr w:type="spellStart"/>
-      <w:r>
-        <w:t>Set_Growth</w:t>
-      </w:r>
-      <w:bookmarkEnd w:id="2"/>
-      <w:proofErr w:type="spellEnd"/>
-    </w:p>
-    <w:p>
-      <w:r>
-        <w:t xml:space="preserve">The simulation then </w:t>
-      </w:r>
-      <w:r>
-        <w:t>instantiates</w:t>
-      </w:r>
-      <w:r>
-        <w:t xml:space="preserve"> parameters that define how growth occurs</w:t>
-      </w:r>
-    </w:p>
-    <w:p>
-      <w:pPr>
-        <w:pStyle w:val="Heading3"/>
-      </w:pPr>
-      <w:bookmarkStart w:id="3" w:name="_Toc152919071"/>
-      <w:proofErr w:type="spellStart"/>
-      <w:r>
-        <w:t>Load_Grid</w:t>
-      </w:r>
-      <w:proofErr w:type="spellEnd"/>
-      <w:r>
-        <w:t xml:space="preserve"> and Initial State</w:t>
-      </w:r>
-      <w:bookmarkEnd w:id="3"/>
-    </w:p>
-    <w:p>
-      <w:r>
-        <w:t>The data in each file, Data/</w:t>
-      </w:r>
-      <w:proofErr w:type="gramStart"/>
-      <w:r>
-        <w:t>bin5mmYYYY[</w:t>
-      </w:r>
-      <w:proofErr w:type="gramEnd"/>
-      <w:r>
-        <w:t>MA</w:t>
-      </w:r>
-      <w:r>
-        <w:t>|GB]</w:t>
-      </w:r>
-      <w:r>
-        <w:t>.csv</w:t>
-      </w:r>
-      <w:r>
         <w:t xml:space="preserve"> has grid information of where each grid is located and its depth. </w:t>
       </w:r>
       <w:r>
@@ -2687,15 +2648,7 @@
         <w:t xml:space="preserve">is used for the initial state, in units of </w:t>
       </w:r>
       <w:r>
-        <w:t xml:space="preserve">scallop count per square for each size </w:t>
-      </w:r>
-      <w:proofErr w:type="spellStart"/>
-      <w:r>
-        <w:t>classs</w:t>
-      </w:r>
-      <w:proofErr w:type="spellEnd"/>
-      <w:r>
-        <w:t>.</w:t>
+        <w:t>scallop count per square for each size classs.</w:t>
       </w:r>
     </w:p>
     <w:tbl>
@@ -3391,13 +3344,8 @@
       </w:pPr>
       <w:bookmarkStart w:id="4" w:name="_Toc152919072"/>
       <w:r>
-        <w:t xml:space="preserve">Define </w:t>
-      </w:r>
-      <w:proofErr w:type="spellStart"/>
-      <w:r>
-        <w:t>shell_lengths</w:t>
-      </w:r>
-      <w:proofErr w:type="spellEnd"/>
+        <w:t>Define shell_lengths</w:t>
+      </w:r>
       <w:r>
         <w:t xml:space="preserve"> in mm</w:t>
       </w:r>
@@ -3441,24 +3389,9 @@
       </w:r>
     </w:p>
     <w:p>
-      <w:proofErr w:type="spellStart"/>
-      <w:r>
-        <w:t>Shell_to_Weight</w:t>
-      </w:r>
-      <w:proofErr w:type="spellEnd"/>
-      <w:r>
-        <w:t xml:space="preserve"> = </w:t>
-      </w:r>
-      <w:proofErr w:type="spellStart"/>
-      <w:proofErr w:type="gramStart"/>
-      <w:r>
-        <w:t>exp</w:t>
-      </w:r>
-      <w:proofErr w:type="spellEnd"/>
-      <w:r>
-        <w:t>(</w:t>
-      </w:r>
-      <w:proofErr w:type="gramEnd"/>
+      <w:r>
+        <w:t>Shell_to_Weight = exp(</w:t>
+      </w:r>
       <w:r>
         <w:t xml:space="preserve"> </w:t>
       </w:r>
@@ -3466,15 +3399,7 @@
         <w:t>–</w:t>
       </w:r>
       <w:r>
-        <w:t xml:space="preserve"> 6.69 + 2.878 * log(</w:t>
-      </w:r>
-      <w:proofErr w:type="spellStart"/>
-      <w:r>
-        <w:t>shell_length_mm</w:t>
-      </w:r>
-      <w:proofErr w:type="spellEnd"/>
-      <w:r>
-        <w:t xml:space="preserve">) </w:t>
+        <w:t xml:space="preserve"> 6.69 + 2.878 * log(shell_length_mm) </w:t>
       </w:r>
       <w:r>
         <w:t>–</w:t>
@@ -3504,31 +3429,7 @@
         <w:t>–</w:t>
       </w:r>
       <w:r>
-        <w:t xml:space="preserve"> 0.25 * log(</w:t>
-      </w:r>
-      <w:proofErr w:type="spellStart"/>
-      <w:r>
-        <w:t>shell_length_mm</w:t>
-      </w:r>
-      <w:proofErr w:type="spellEnd"/>
-      <w:r>
-        <w:t xml:space="preserve">)) * </w:t>
-      </w:r>
-      <w:proofErr w:type="spellStart"/>
-      <w:r>
-        <w:t>Logic_To_Double</w:t>
-      </w:r>
-      <w:proofErr w:type="spellEnd"/>
-      <w:r>
-        <w:t>(</w:t>
-      </w:r>
-      <w:proofErr w:type="spellStart"/>
-      <w:r>
-        <w:t>is_closed</w:t>
-      </w:r>
-      <w:proofErr w:type="spellEnd"/>
-      <w:r>
-        <w:t>) )</w:t>
+        <w:t xml:space="preserve"> 0.25 * log(shell_length_mm)) * Logic_To_Double(is_closed) )</w:t>
       </w:r>
     </w:p>
     <w:p>
@@ -3538,24 +3439,9 @@
       </w:r>
     </w:p>
     <w:p>
-      <w:proofErr w:type="spellStart"/>
-      <w:r>
-        <w:t>Shell_to_Weight</w:t>
-      </w:r>
-      <w:proofErr w:type="spellEnd"/>
-      <w:r>
-        <w:t xml:space="preserve"> = </w:t>
-      </w:r>
-      <w:proofErr w:type="spellStart"/>
-      <w:proofErr w:type="gramStart"/>
-      <w:r>
-        <w:t>exp</w:t>
-      </w:r>
-      <w:proofErr w:type="spellEnd"/>
-      <w:r>
-        <w:t>(</w:t>
-      </w:r>
-      <w:proofErr w:type="gramEnd"/>
+      <w:r>
+        <w:t>Shell_to_Weight = exp(</w:t>
+      </w:r>
       <w:r>
         <w:t xml:space="preserve"> </w:t>
       </w:r>
@@ -3569,15 +3455,7 @@
         <w:t xml:space="preserve"> </w:t>
       </w:r>
       <w:r>
-        <w:t>+ 2.62025 * log(</w:t>
-      </w:r>
-      <w:proofErr w:type="spellStart"/>
-      <w:r>
-        <w:t>shell_length_mm</w:t>
-      </w:r>
-      <w:proofErr w:type="spellEnd"/>
-      <w:r>
-        <w:t>)</w:t>
+        <w:t>+ 2.62025 * log(shell_length_mm)</w:t>
       </w:r>
       <w:r>
         <w:t xml:space="preserve"> </w:t>
@@ -3596,23 +3474,7 @@
         <w:t>–</w:t>
       </w:r>
       <w:r>
-        <w:t xml:space="preserve"> 0.031 * </w:t>
-      </w:r>
-      <w:proofErr w:type="spellStart"/>
-      <w:r>
-        <w:t>Logic_To_Double</w:t>
-      </w:r>
-      <w:proofErr w:type="spellEnd"/>
-      <w:r>
-        <w:t>(</w:t>
-      </w:r>
-      <w:proofErr w:type="spellStart"/>
-      <w:r>
-        <w:t>is_closed</w:t>
-      </w:r>
-      <w:proofErr w:type="spellEnd"/>
-      <w:r>
-        <w:t>))</w:t>
+        <w:t xml:space="preserve"> 0.031 * Logic_To_Double(is_closed))</w:t>
       </w:r>
     </w:p>
     <w:p>
@@ -3640,31 +3502,34 @@
         <w:t>µ</w:t>
       </w:r>
       <w:r>
+        <w:t>, K</w:t>
+      </w:r>
+      <w:r>
+        <w:rPr>
+          <w:vertAlign w:val="subscript"/>
+        </w:rPr>
+        <w:t>mu</w:t>
+      </w:r>
+      <w:r>
         <w:t xml:space="preserve">, </w:t>
       </w:r>
-      <w:proofErr w:type="spellStart"/>
-      <w:r>
-        <w:t>K</w:t>
+      <w:r>
+        <w:t>L</w:t>
       </w:r>
       <w:r>
         <w:rPr>
           <w:vertAlign w:val="subscript"/>
         </w:rPr>
-        <w:t>mu</w:t>
-      </w:r>
-      <w:proofErr w:type="spellEnd"/>
-      <w:r>
-        <w:t xml:space="preserve">, </w:t>
-      </w:r>
-      <w:proofErr w:type="spellStart"/>
-      <w:r>
-        <w:t>L</w:t>
+        <w:t>∞</w:t>
       </w:r>
       <w:r>
         <w:rPr>
           <w:vertAlign w:val="subscript"/>
         </w:rPr>
-        <w:t>∞</w:t>
+        <w:t>sd</w:t>
+      </w:r>
+      <w:r>
+        <w:t>, K</w:t>
       </w:r>
       <w:r>
         <w:rPr>
@@ -3672,27 +3537,8 @@
         </w:rPr>
         <w:t>sd</w:t>
       </w:r>
-      <w:proofErr w:type="spellEnd"/>
-      <w:r>
-        <w:t xml:space="preserve">, </w:t>
-      </w:r>
-      <w:proofErr w:type="spellStart"/>
-      <w:r>
-        <w:t>K</w:t>
-      </w:r>
-      <w:r>
-        <w:rPr>
-          <w:vertAlign w:val="subscript"/>
-        </w:rPr>
-        <w:t>sd</w:t>
-      </w:r>
-      <w:proofErr w:type="spellEnd"/>
-      <w:r>
-        <w:t xml:space="preserve"> based on depth, latitude, and </w:t>
-      </w:r>
-      <w:proofErr w:type="spellStart"/>
-      <w:r>
-        <w:t>is</w:t>
+      <w:r>
+        <w:t xml:space="preserve"> based on depth, latitude, and is</w:t>
       </w:r>
       <w:r>
         <w:t>C</w:t>
@@ -3701,7 +3547,6 @@
         <w:t>losed</w:t>
       </w:r>
       <w:bookmarkEnd w:id="5"/>
-      <w:proofErr w:type="spellEnd"/>
     </w:p>
     <w:p>
       <w:pPr>
@@ -4073,7 +3918,6 @@
         </w:rPr>
         <w:br/>
       </w:r>
-      <w:proofErr w:type="spellStart"/>
       <w:r>
         <w:rPr>
           <w:sz w:val="24"/>
@@ -4081,7 +3925,6 @@
         </w:rPr>
         <w:t>increment_mean_std</w:t>
       </w:r>
-      <w:proofErr w:type="spellEnd"/>
       <w:r>
         <w:rPr>
           <w:sz w:val="24"/>
@@ -4106,11 +3949,7 @@
         <w:t>∞µ</w:t>
       </w:r>
       <w:r>
-        <w:t xml:space="preserve">, </w:t>
-      </w:r>
-      <w:proofErr w:type="spellStart"/>
-      <w:r>
-        <w:t>K</w:t>
+        <w:t>, K</w:t>
       </w:r>
       <w:r>
         <w:rPr>
@@ -4118,13 +3957,8 @@
         </w:rPr>
         <w:t>mu</w:t>
       </w:r>
-      <w:proofErr w:type="spellEnd"/>
-      <w:r>
-        <w:t xml:space="preserve">, </w:t>
-      </w:r>
-      <w:proofErr w:type="spellStart"/>
-      <w:r>
-        <w:t>L</w:t>
+      <w:r>
+        <w:t>, L</w:t>
       </w:r>
       <w:r>
         <w:rPr>
@@ -4138,13 +3972,8 @@
         </w:rPr>
         <w:t>sd</w:t>
       </w:r>
-      <w:proofErr w:type="spellEnd"/>
-      <w:r>
-        <w:t xml:space="preserve">, </w:t>
-      </w:r>
-      <w:proofErr w:type="spellStart"/>
-      <w:r>
-        <w:t>K</w:t>
+      <w:r>
+        <w:t>, K</w:t>
       </w:r>
       <w:r>
         <w:rPr>
@@ -4152,7 +3981,6 @@
         </w:rPr>
         <w:t>sd</w:t>
       </w:r>
-      <w:proofErr w:type="spellEnd"/>
       <w:r>
         <w:rPr>
           <w:sz w:val="24"/>
@@ -4160,7 +3988,6 @@
         </w:rPr>
         <w:t xml:space="preserve">, </w:t>
       </w:r>
-      <w:proofErr w:type="spellStart"/>
       <w:r>
         <w:rPr>
           <w:sz w:val="24"/>
@@ -4176,7 +4003,6 @@
         </w:rPr>
         <w:t>avg</w:t>
       </w:r>
-      <w:proofErr w:type="spellEnd"/>
       <w:r>
         <w:rPr>
           <w:sz w:val="24"/>
@@ -4685,15 +4511,7 @@
     </w:p>
     <w:p>
       <w:r>
-        <w:t xml:space="preserve">Data is read in from </w:t>
-      </w:r>
-      <w:proofErr w:type="spellStart"/>
-      <w:r>
-        <w:t>KrigingEstimates</w:t>
-      </w:r>
-      <w:proofErr w:type="spellEnd"/>
-      <w:r>
-        <w:t>/Sim[MA|GB]YYYY</w:t>
+        <w:t>Data is read in from KrigingEstimates/Sim[MA|GB]YYYY</w:t>
       </w:r>
       <w:r>
         <w:t>/KrigingEstimate.txt</w:t>
@@ -4709,21 +4527,11 @@
     </w:p>
     <w:p>
       <w:r>
-        <w:t xml:space="preserve">Data is read in from </w:t>
-      </w:r>
-      <w:proofErr w:type="spellStart"/>
-      <w:r>
-        <w:t>KrigingEstimates</w:t>
-      </w:r>
-      <w:proofErr w:type="spellEnd"/>
-      <w:r>
-        <w:t>/Sim[MA|GB]</w:t>
-      </w:r>
-      <w:proofErr w:type="spellStart"/>
+        <w:t>Data is read in from KrigingEstimates/Sim[MA|GB]</w:t>
+      </w:r>
       <w:r>
         <w:t>Clim</w:t>
       </w:r>
-      <w:proofErr w:type="spellEnd"/>
       <w:r>
         <w:t>/</w:t>
       </w:r>
@@ -4774,25 +4582,25 @@
           <w:sz w:val="20"/>
           <w:szCs w:val="20"/>
         </w:rPr>
-        <w:t xml:space="preserve">    </w:t>
-      </w:r>
-      <w:proofErr w:type="spellStart"/>
-      <w:r>
+        <w:t xml:space="preserve">    Year_index = year - 1978</w:t>
+      </w:r>
+    </w:p>
+    <w:p>
+      <w:pPr>
+        <w:spacing w:after="0" w:line="240" w:lineRule="auto"/>
         <w:rPr>
           <w:rFonts w:ascii="Courier New" w:hAnsi="Courier New" w:cs="Courier New"/>
           <w:sz w:val="20"/>
           <w:szCs w:val="20"/>
         </w:rPr>
-        <w:t>Year_index</w:t>
-      </w:r>
-      <w:proofErr w:type="spellEnd"/>
+      </w:pPr>
       <w:r>
         <w:rPr>
           <w:rFonts w:ascii="Courier New" w:hAnsi="Courier New" w:cs="Courier New"/>
           <w:sz w:val="20"/>
           <w:szCs w:val="20"/>
         </w:rPr>
-        <w:t xml:space="preserve"> = year - 1978</w:t>
+        <w:t xml:space="preserve">    for year_index in [1..max]</w:t>
       </w:r>
     </w:p>
     <w:p>
@@ -4810,43 +4618,43 @@
           <w:sz w:val="20"/>
           <w:szCs w:val="20"/>
         </w:rPr>
-        <w:t xml:space="preserve">    </w:t>
-      </w:r>
-      <w:proofErr w:type="gramStart"/>
-      <w:r>
+        <w:t xml:space="preserve">        recruitment(year_index) = KrigingEstimate</w:t>
+      </w:r>
+    </w:p>
+    <w:p>
+      <w:pPr>
+        <w:spacing w:after="0" w:line="240" w:lineRule="auto"/>
         <w:rPr>
           <w:rFonts w:ascii="Courier New" w:hAnsi="Courier New" w:cs="Courier New"/>
           <w:sz w:val="20"/>
           <w:szCs w:val="20"/>
         </w:rPr>
-        <w:t>for</w:t>
-      </w:r>
-      <w:proofErr w:type="gramEnd"/>
+      </w:pPr>
       <w:r>
         <w:rPr>
           <w:rFonts w:ascii="Courier New" w:hAnsi="Courier New" w:cs="Courier New"/>
           <w:sz w:val="20"/>
           <w:szCs w:val="20"/>
         </w:rPr>
-        <w:t xml:space="preserve"> </w:t>
-      </w:r>
-      <w:proofErr w:type="spellStart"/>
-      <w:r>
+        <w:t xml:space="preserve">        year(year_index) = year</w:t>
+      </w:r>
+    </w:p>
+    <w:p>
+      <w:pPr>
+        <w:spacing w:after="0" w:line="240" w:lineRule="auto"/>
         <w:rPr>
           <w:rFonts w:ascii="Courier New" w:hAnsi="Courier New" w:cs="Courier New"/>
           <w:sz w:val="20"/>
           <w:szCs w:val="20"/>
         </w:rPr>
-        <w:t>year_index</w:t>
-      </w:r>
-      <w:proofErr w:type="spellEnd"/>
+      </w:pPr>
       <w:r>
         <w:rPr>
           <w:rFonts w:ascii="Courier New" w:hAnsi="Courier New" w:cs="Courier New"/>
           <w:sz w:val="20"/>
           <w:szCs w:val="20"/>
         </w:rPr>
-        <w:t xml:space="preserve"> in [1..max]</w:t>
+        <w:t xml:space="preserve">        rec_start = 1/365, or January 1st</w:t>
       </w:r>
     </w:p>
     <w:p>
@@ -4864,163 +4672,7 @@
           <w:sz w:val="20"/>
           <w:szCs w:val="20"/>
         </w:rPr>
-        <w:t xml:space="preserve">        </w:t>
-      </w:r>
-      <w:proofErr w:type="gramStart"/>
-      <w:r>
-        <w:rPr>
-          <w:rFonts w:ascii="Courier New" w:hAnsi="Courier New" w:cs="Courier New"/>
-          <w:sz w:val="20"/>
-          <w:szCs w:val="20"/>
-        </w:rPr>
-        <w:t>recruitment(</w:t>
-      </w:r>
-      <w:proofErr w:type="spellStart"/>
-      <w:proofErr w:type="gramEnd"/>
-      <w:r>
-        <w:rPr>
-          <w:rFonts w:ascii="Courier New" w:hAnsi="Courier New" w:cs="Courier New"/>
-          <w:sz w:val="20"/>
-          <w:szCs w:val="20"/>
-        </w:rPr>
-        <w:t>year_index</w:t>
-      </w:r>
-      <w:proofErr w:type="spellEnd"/>
-      <w:r>
-        <w:rPr>
-          <w:rFonts w:ascii="Courier New" w:hAnsi="Courier New" w:cs="Courier New"/>
-          <w:sz w:val="20"/>
-          <w:szCs w:val="20"/>
-        </w:rPr>
-        <w:t xml:space="preserve">) = </w:t>
-      </w:r>
-      <w:proofErr w:type="spellStart"/>
-      <w:r>
-        <w:rPr>
-          <w:rFonts w:ascii="Courier New" w:hAnsi="Courier New" w:cs="Courier New"/>
-          <w:sz w:val="20"/>
-          <w:szCs w:val="20"/>
-        </w:rPr>
-        <w:t>KrigingEstimate</w:t>
-      </w:r>
-      <w:proofErr w:type="spellEnd"/>
-    </w:p>
-    <w:p>
-      <w:pPr>
-        <w:spacing w:after="0" w:line="240" w:lineRule="auto"/>
-        <w:rPr>
-          <w:rFonts w:ascii="Courier New" w:hAnsi="Courier New" w:cs="Courier New"/>
-          <w:sz w:val="20"/>
-          <w:szCs w:val="20"/>
-        </w:rPr>
-      </w:pPr>
-      <w:r>
-        <w:rPr>
-          <w:rFonts w:ascii="Courier New" w:hAnsi="Courier New" w:cs="Courier New"/>
-          <w:sz w:val="20"/>
-          <w:szCs w:val="20"/>
-        </w:rPr>
-        <w:t xml:space="preserve">        </w:t>
-      </w:r>
-      <w:proofErr w:type="gramStart"/>
-      <w:r>
-        <w:rPr>
-          <w:rFonts w:ascii="Courier New" w:hAnsi="Courier New" w:cs="Courier New"/>
-          <w:sz w:val="20"/>
-          <w:szCs w:val="20"/>
-        </w:rPr>
-        <w:t>year(</w:t>
-      </w:r>
-      <w:proofErr w:type="spellStart"/>
-      <w:proofErr w:type="gramEnd"/>
-      <w:r>
-        <w:rPr>
-          <w:rFonts w:ascii="Courier New" w:hAnsi="Courier New" w:cs="Courier New"/>
-          <w:sz w:val="20"/>
-          <w:szCs w:val="20"/>
-        </w:rPr>
-        <w:t>year_index</w:t>
-      </w:r>
-      <w:proofErr w:type="spellEnd"/>
-      <w:r>
-        <w:rPr>
-          <w:rFonts w:ascii="Courier New" w:hAnsi="Courier New" w:cs="Courier New"/>
-          <w:sz w:val="20"/>
-          <w:szCs w:val="20"/>
-        </w:rPr>
-        <w:t>) = year</w:t>
-      </w:r>
-    </w:p>
-    <w:p>
-      <w:pPr>
-        <w:spacing w:after="0" w:line="240" w:lineRule="auto"/>
-        <w:rPr>
-          <w:rFonts w:ascii="Courier New" w:hAnsi="Courier New" w:cs="Courier New"/>
-          <w:sz w:val="20"/>
-          <w:szCs w:val="20"/>
-        </w:rPr>
-      </w:pPr>
-      <w:r>
-        <w:rPr>
-          <w:rFonts w:ascii="Courier New" w:hAnsi="Courier New" w:cs="Courier New"/>
-          <w:sz w:val="20"/>
-          <w:szCs w:val="20"/>
-        </w:rPr>
-        <w:t xml:space="preserve">        </w:t>
-      </w:r>
-      <w:proofErr w:type="spellStart"/>
-      <w:r>
-        <w:rPr>
-          <w:rFonts w:ascii="Courier New" w:hAnsi="Courier New" w:cs="Courier New"/>
-          <w:sz w:val="20"/>
-          <w:szCs w:val="20"/>
-        </w:rPr>
-        <w:t>rec_start</w:t>
-      </w:r>
-      <w:proofErr w:type="spellEnd"/>
-      <w:r>
-        <w:rPr>
-          <w:rFonts w:ascii="Courier New" w:hAnsi="Courier New" w:cs="Courier New"/>
-          <w:sz w:val="20"/>
-          <w:szCs w:val="20"/>
-        </w:rPr>
-        <w:t xml:space="preserve"> = 1/365, or January 1st</w:t>
-      </w:r>
-    </w:p>
-    <w:p>
-      <w:pPr>
-        <w:spacing w:after="0" w:line="240" w:lineRule="auto"/>
-        <w:rPr>
-          <w:rFonts w:ascii="Courier New" w:hAnsi="Courier New" w:cs="Courier New"/>
-          <w:sz w:val="20"/>
-          <w:szCs w:val="20"/>
-        </w:rPr>
-      </w:pPr>
-      <w:r>
-        <w:rPr>
-          <w:rFonts w:ascii="Courier New" w:hAnsi="Courier New" w:cs="Courier New"/>
-          <w:sz w:val="20"/>
-          <w:szCs w:val="20"/>
-        </w:rPr>
-        <w:t xml:space="preserve">        </w:t>
-      </w:r>
-      <w:proofErr w:type="spellStart"/>
-      <w:r>
-        <w:rPr>
-          <w:rFonts w:ascii="Courier New" w:hAnsi="Courier New" w:cs="Courier New"/>
-          <w:sz w:val="20"/>
-          <w:szCs w:val="20"/>
-        </w:rPr>
-        <w:t>rec_stop</w:t>
-      </w:r>
-      <w:proofErr w:type="spellEnd"/>
-      <w:r>
-        <w:rPr>
-          <w:rFonts w:ascii="Courier New" w:hAnsi="Courier New" w:cs="Courier New"/>
-          <w:sz w:val="20"/>
-          <w:szCs w:val="20"/>
-        </w:rPr>
-        <w:t xml:space="preserve"> = 100/</w:t>
+        <w:t xml:space="preserve">        rec_stop = 100/</w:t>
       </w:r>
       <w:r>
         <w:rPr>
@@ -5114,21 +4766,7 @@
         <w:rPr>
           <w:rFonts w:cs="Times New Roman"/>
         </w:rPr>
-        <w:t xml:space="preserve">) * </w:t>
-      </w:r>
-      <w:proofErr w:type="spellStart"/>
-      <w:r>
-        <w:rPr>
-          <w:rFonts w:cs="Times New Roman"/>
-        </w:rPr>
-        <w:t>exp</w:t>
-      </w:r>
-      <w:proofErr w:type="spellEnd"/>
-      <w:r>
-        <w:rPr>
-          <w:rFonts w:cs="Times New Roman"/>
-        </w:rPr>
-        <w:t>(</w:t>
+        <w:t>) * exp(</w:t>
       </w:r>
       <w:r>
         <w:rPr>
@@ -5191,15 +4829,7 @@
         <w:t>30mm</w:t>
       </w:r>
       <w:r>
-        <w:t>)  recruit(n).</w:t>
-      </w:r>
-      <w:proofErr w:type="spellStart"/>
-      <w:r>
-        <w:t>max_rec_ind</w:t>
-      </w:r>
-      <w:proofErr w:type="spellEnd"/>
-      <w:r>
-        <w:t xml:space="preserve"> = j</w:t>
+        <w:t>)  recruit(n).max_rec_ind = j</w:t>
       </w:r>
     </w:p>
     <w:p>
@@ -6046,27 +5676,8 @@
         <w:t>#grids</w:t>
       </w:r>
       <w:r>
-        <w:t>).</w:t>
-      </w:r>
-      <w:proofErr w:type="spellStart"/>
-      <w:proofErr w:type="gramStart"/>
-      <w:r>
-        <w:t>fishingEffort</w:t>
-      </w:r>
-      <w:proofErr w:type="spellEnd"/>
-      <w:r>
-        <w:t>(</w:t>
-      </w:r>
-      <w:proofErr w:type="spellStart"/>
-      <w:proofErr w:type="gramEnd"/>
-      <w:r>
-        <w:t>yr_index</w:t>
-      </w:r>
-      <w:proofErr w:type="spellEnd"/>
-      <w:r>
-        <w:t xml:space="preserve">) = </w:t>
-      </w:r>
-      <w:proofErr w:type="spellStart"/>
+        <w:t xml:space="preserve">).fishingEffort(yr_index) = </w:t>
+      </w:r>
       <w:r>
         <w:rPr>
           <w:b/>
@@ -6074,224 +5685,121 @@
         </w:rPr>
         <w:t>FYrGBcGBoMA</w:t>
       </w:r>
-      <w:proofErr w:type="spellEnd"/>
       <w:r>
         <w:rPr>
           <w:b/>
           <w:i/>
         </w:rPr>
-        <w:t>(</w:t>
-      </w:r>
-      <w:proofErr w:type="spellStart"/>
-      <w:r>
+        <w:t>(yr_index, 4)</w:t>
+      </w:r>
+    </w:p>
+    <w:p>
+      <w:pPr>
+        <w:ind w:left="360" w:hanging="360"/>
+      </w:pPr>
+      <w:r>
+        <w:t>Else</w:t>
+      </w:r>
+      <w:r>
+        <w:br/>
+        <w:t xml:space="preserve">If </w:t>
+      </w:r>
+      <w:r>
+        <w:t xml:space="preserve">grid </w:t>
+      </w:r>
+      <w:r>
+        <w:t>posn is closed</w:t>
+      </w:r>
+    </w:p>
+    <w:p>
+      <w:pPr>
+        <w:ind w:left="360" w:hanging="360"/>
         <w:rPr>
           <w:b/>
           <w:i/>
         </w:rPr>
-        <w:t>yr_index</w:t>
-      </w:r>
-      <w:proofErr w:type="spellEnd"/>
+      </w:pPr>
+      <w:r>
+        <w:tab/>
+      </w:r>
+      <w:r>
+        <w:tab/>
+      </w:r>
+      <w:r>
+        <w:t>Mortality (</w:t>
+      </w:r>
+      <w:r>
+        <w:t>#grids</w:t>
+      </w:r>
+      <w:r>
+        <w:t xml:space="preserve">).fishingEffort(yr_index) = </w:t>
+      </w:r>
       <w:r>
         <w:rPr>
           <w:b/>
           <w:i/>
         </w:rPr>
-        <w:t>, 4)</w:t>
-      </w:r>
-    </w:p>
-    <w:p>
-      <w:pPr>
-        <w:ind w:left="360" w:hanging="360"/>
-      </w:pPr>
-      <w:r>
-        <w:t>Else</w:t>
-      </w:r>
-      <w:r>
-        <w:br/>
-      </w:r>
-      <w:proofErr w:type="gramStart"/>
-      <w:r>
-        <w:t>If</w:t>
-      </w:r>
-      <w:proofErr w:type="gramEnd"/>
-      <w:r>
-        <w:t xml:space="preserve"> </w:t>
-      </w:r>
-      <w:r>
-        <w:t xml:space="preserve">grid </w:t>
-      </w:r>
-      <w:proofErr w:type="spellStart"/>
-      <w:r>
-        <w:t>posn</w:t>
-      </w:r>
-      <w:proofErr w:type="spellEnd"/>
-      <w:r>
-        <w:t xml:space="preserve"> is closed</w:t>
-      </w:r>
-    </w:p>
-    <w:p>
-      <w:pPr>
-        <w:ind w:left="360" w:hanging="360"/>
+        <w:t>FYrGBcGBoMA</w:t>
+      </w:r>
+      <w:r>
         <w:rPr>
           <w:b/>
           <w:i/>
         </w:rPr>
-      </w:pPr>
-      <w:r>
-        <w:tab/>
-      </w:r>
-      <w:r>
-        <w:tab/>
-      </w:r>
-      <w:r>
-        <w:t>Mortality (</w:t>
-      </w:r>
-      <w:r>
-        <w:t>#grids</w:t>
-      </w:r>
-      <w:r>
-        <w:t>).</w:t>
-      </w:r>
-      <w:proofErr w:type="spellStart"/>
-      <w:proofErr w:type="gramStart"/>
-      <w:r>
-        <w:t>fishingEffort</w:t>
-      </w:r>
-      <w:proofErr w:type="spellEnd"/>
-      <w:r>
-        <w:t>(</w:t>
-      </w:r>
-      <w:proofErr w:type="spellStart"/>
-      <w:proofErr w:type="gramEnd"/>
-      <w:r>
-        <w:t>yr_index</w:t>
-      </w:r>
-      <w:proofErr w:type="spellEnd"/>
-      <w:r>
-        <w:t xml:space="preserve">) = </w:t>
-      </w:r>
-      <w:proofErr w:type="spellStart"/>
-      <w:r>
+        <w:t>(yr_index, 2)</w:t>
+      </w:r>
+    </w:p>
+    <w:p>
+      <w:pPr>
+        <w:ind w:left="360" w:hanging="360"/>
         <w:rPr>
           <w:b/>
           <w:i/>
         </w:rPr>
-        <w:t>FYrGBcGBoMA</w:t>
-      </w:r>
-      <w:proofErr w:type="spellEnd"/>
+      </w:pPr>
       <w:r>
         <w:rPr>
           <w:b/>
           <w:i/>
         </w:rPr>
-        <w:t>(</w:t>
-      </w:r>
-      <w:proofErr w:type="spellStart"/>
+        <w:tab/>
+      </w:r>
+      <w:r>
+        <w:t>Else</w:t>
+      </w:r>
       <w:r>
         <w:rPr>
           <w:b/>
           <w:i/>
         </w:rPr>
-        <w:t>yr_index</w:t>
-      </w:r>
-      <w:proofErr w:type="spellEnd"/>
+        <w:br/>
+      </w:r>
+      <w:r>
+        <w:t xml:space="preserve"> </w:t>
+      </w:r>
+      <w:r>
+        <w:tab/>
+        <w:t>Mortality(</w:t>
+      </w:r>
+      <w:r>
+        <w:t>#grids</w:t>
+      </w:r>
+      <w:r>
+        <w:t xml:space="preserve">).fishingEffort(yr_index) = </w:t>
+      </w:r>
       <w:r>
         <w:rPr>
           <w:b/>
           <w:i/>
         </w:rPr>
-        <w:t>, 2)</w:t>
-      </w:r>
-    </w:p>
-    <w:p>
-      <w:pPr>
-        <w:ind w:left="360" w:hanging="360"/>
+        <w:t>FYrGBcGBoMA</w:t>
+      </w:r>
+      <w:r>
         <w:rPr>
           <w:b/>
           <w:i/>
         </w:rPr>
-      </w:pPr>
-      <w:r>
-        <w:rPr>
-          <w:b/>
-          <w:i/>
-        </w:rPr>
-        <w:tab/>
-      </w:r>
-      <w:r>
-        <w:t>Else</w:t>
-      </w:r>
-      <w:r>
-        <w:rPr>
-          <w:b/>
-          <w:i/>
-        </w:rPr>
-        <w:br/>
-      </w:r>
-      <w:r>
-        <w:t xml:space="preserve"> </w:t>
-      </w:r>
-      <w:r>
-        <w:tab/>
-      </w:r>
-      <w:proofErr w:type="gramStart"/>
-      <w:r>
-        <w:t>Mortality(</w:t>
-      </w:r>
-      <w:proofErr w:type="gramEnd"/>
-      <w:r>
-        <w:t>#grids</w:t>
-      </w:r>
-      <w:r>
-        <w:t>).</w:t>
-      </w:r>
-      <w:proofErr w:type="spellStart"/>
-      <w:r>
-        <w:t>fishingEffort</w:t>
-      </w:r>
-      <w:proofErr w:type="spellEnd"/>
-      <w:r>
-        <w:t>(</w:t>
-      </w:r>
-      <w:proofErr w:type="spellStart"/>
-      <w:r>
-        <w:t>yr_index</w:t>
-      </w:r>
-      <w:proofErr w:type="spellEnd"/>
-      <w:r>
-        <w:t xml:space="preserve">) = </w:t>
-      </w:r>
-      <w:proofErr w:type="spellStart"/>
-      <w:r>
-        <w:rPr>
-          <w:b/>
-          <w:i/>
-        </w:rPr>
-        <w:t>FYrGBcGBoMA</w:t>
-      </w:r>
-      <w:proofErr w:type="spellEnd"/>
-      <w:r>
-        <w:rPr>
-          <w:b/>
-          <w:i/>
-        </w:rPr>
-        <w:t>(</w:t>
-      </w:r>
-      <w:proofErr w:type="spellStart"/>
-      <w:r>
-        <w:rPr>
-          <w:b/>
-          <w:i/>
-        </w:rPr>
-        <w:t>yr_index</w:t>
-      </w:r>
-      <w:proofErr w:type="spellEnd"/>
-      <w:r>
-        <w:rPr>
-          <w:b/>
-          <w:i/>
-        </w:rPr>
-        <w:t>, 3)</w:t>
+        <w:t>(yr_index, 3)</w:t>
       </w:r>
     </w:p>
     <w:p>
@@ -6406,21 +5914,13 @@
         <w:ind w:left="360"/>
       </w:pPr>
       <w:r>
-        <w:t xml:space="preserve">Where </w:t>
-      </w:r>
-      <w:proofErr w:type="gramStart"/>
-      <w:r>
-        <w:t>a</w:t>
+        <w:t>Where a</w:t>
       </w:r>
       <w:r>
         <w:t xml:space="preserve"> </w:t>
       </w:r>
       <w:r>
-        <w:t>and</w:t>
-      </w:r>
-      <w:proofErr w:type="gramEnd"/>
-      <w:r>
-        <w:t xml:space="preserve"> b are based on year and domain.</w:t>
+        <w:t>and b are based on year and domain.</w:t>
       </w:r>
     </w:p>
     <w:p>
@@ -6442,15 +5942,7 @@
         <w:t>size is &gt; 90 mm</w:t>
       </w:r>
       <w:r>
-        <w:t xml:space="preserve"> (or 100mm and </w:t>
-      </w:r>
-      <w:proofErr w:type="spellStart"/>
-      <w:r>
-        <w:t>is_closed</w:t>
-      </w:r>
-      <w:proofErr w:type="spellEnd"/>
-      <w:r>
-        <w:t xml:space="preserve"> for GB)</w:t>
+        <w:t xml:space="preserve"> (or 100mm and is_closed for GB)</w:t>
       </w:r>
       <w:r>
         <w:t xml:space="preserve"> for which case </w:t>
@@ -6899,107 +6391,106 @@
           <w:szCs w:val="24"/>
         </w:rPr>
       </w:pPr>
-      <w:proofErr w:type="spellStart"/>
       <w:r>
         <w:rPr>
           <w:rFonts w:eastAsia="Times New Roman" w:cs="Times New Roman"/>
           <w:color w:val="FF0000"/>
           <w:szCs w:val="24"/>
         </w:rPr>
-        <w:t>NumberLandedAtSize</w:t>
-      </w:r>
-      <w:proofErr w:type="spellEnd"/>
-      <w:r>
+        <w:t xml:space="preserve">NumberLandedAtSize = </w:t>
+      </w:r>
+    </w:p>
+    <w:p>
+      <w:pPr>
+        <w:shd w:val="clear" w:color="auto" w:fill="FFFFFF"/>
+        <w:spacing w:after="0" w:line="240" w:lineRule="auto"/>
         <w:rPr>
           <w:rFonts w:eastAsia="Times New Roman" w:cs="Times New Roman"/>
           <w:color w:val="FF0000"/>
           <w:szCs w:val="24"/>
         </w:rPr>
-        <w:t xml:space="preserve"> = </w:t>
-      </w:r>
-    </w:p>
-    <w:p>
-      <w:pPr>
-        <w:shd w:val="clear" w:color="auto" w:fill="FFFFFF"/>
-        <w:spacing w:after="0" w:line="240" w:lineRule="auto"/>
+      </w:pPr>
+      <w:r>
         <w:rPr>
           <w:rFonts w:eastAsia="Times New Roman" w:cs="Times New Roman"/>
           <w:color w:val="FF0000"/>
           <w:szCs w:val="24"/>
         </w:rPr>
-      </w:pPr>
-      <w:r>
+        <w:t>(1-exp(-F*timestep))*PopulationNumberAtSize*SelectivityAtSize</w:t>
+      </w:r>
+    </w:p>
+    <w:p>
+      <w:pPr>
+        <w:shd w:val="clear" w:color="auto" w:fill="FFFFFF"/>
+        <w:spacing w:after="0" w:line="240" w:lineRule="auto"/>
         <w:rPr>
           <w:rFonts w:eastAsia="Times New Roman" w:cs="Times New Roman"/>
           <w:color w:val="FF0000"/>
           <w:szCs w:val="24"/>
         </w:rPr>
-        <w:t>(1-</w:t>
-      </w:r>
-      <w:proofErr w:type="gramStart"/>
+      </w:pPr>
       <w:r>
         <w:rPr>
           <w:rFonts w:eastAsia="Times New Roman" w:cs="Times New Roman"/>
           <w:color w:val="FF0000"/>
           <w:szCs w:val="24"/>
         </w:rPr>
-        <w:t>exp(</w:t>
-      </w:r>
-      <w:proofErr w:type="gramEnd"/>
-      <w:r>
+        <w:t>F: Fishing Mortality, i.e. Fishing Effort?</w:t>
+      </w:r>
+    </w:p>
+    <w:p>
+      <w:pPr>
+        <w:shd w:val="clear" w:color="auto" w:fill="FFFFFF"/>
+        <w:spacing w:after="0" w:line="240" w:lineRule="auto"/>
         <w:rPr>
           <w:rFonts w:eastAsia="Times New Roman" w:cs="Times New Roman"/>
           <w:color w:val="FF0000"/>
           <w:szCs w:val="24"/>
         </w:rPr>
-        <w:t>-F*</w:t>
-      </w:r>
-      <w:proofErr w:type="spellStart"/>
+      </w:pPr>
       <w:r>
         <w:rPr>
           <w:rFonts w:eastAsia="Times New Roman" w:cs="Times New Roman"/>
           <w:color w:val="FF0000"/>
           <w:szCs w:val="24"/>
         </w:rPr>
-        <w:t>timestep</w:t>
-      </w:r>
-      <w:proofErr w:type="spellEnd"/>
+        <w:t>PopulationNumberAtSize</w:t>
+      </w:r>
       <w:r>
         <w:rPr>
           <w:rFonts w:eastAsia="Times New Roman" w:cs="Times New Roman"/>
           <w:color w:val="FF0000"/>
           <w:szCs w:val="24"/>
         </w:rPr>
-        <w:t>))*</w:t>
-      </w:r>
-      <w:proofErr w:type="spellStart"/>
-      <w:r>
+        <w:t>: S * domain area</w:t>
+      </w:r>
+    </w:p>
+    <w:p>
+      <w:pPr>
+        <w:shd w:val="clear" w:color="auto" w:fill="FFFFFF"/>
+        <w:spacing w:after="0" w:line="240" w:lineRule="auto"/>
         <w:rPr>
           <w:rFonts w:eastAsia="Times New Roman" w:cs="Times New Roman"/>
           <w:color w:val="FF0000"/>
           <w:szCs w:val="24"/>
         </w:rPr>
-        <w:t>PopulationNumberAtSize</w:t>
-      </w:r>
-      <w:proofErr w:type="spellEnd"/>
+      </w:pPr>
       <w:r>
         <w:rPr>
           <w:rFonts w:eastAsia="Times New Roman" w:cs="Times New Roman"/>
           <w:color w:val="FF0000"/>
           <w:szCs w:val="24"/>
         </w:rPr>
-        <w:t>*</w:t>
-      </w:r>
-      <w:proofErr w:type="spellStart"/>
+        <w:t>SelectivityAtSize</w:t>
+      </w:r>
       <w:r>
         <w:rPr>
           <w:rFonts w:eastAsia="Times New Roman" w:cs="Times New Roman"/>
           <w:color w:val="FF0000"/>
           <w:szCs w:val="24"/>
         </w:rPr>
-        <w:t>SelectivityAtSize</w:t>
-      </w:r>
-      <w:proofErr w:type="spellEnd"/>
+        <w:t>: Selectivity</w:t>
+      </w:r>
     </w:p>
     <w:p>
       <w:pPr>
@@ -7011,158 +6502,53 @@
           <w:szCs w:val="24"/>
         </w:rPr>
       </w:pPr>
-      <w:r>
+    </w:p>
+    <w:p>
+      <w:pPr>
+        <w:shd w:val="clear" w:color="auto" w:fill="FFFFFF"/>
+        <w:spacing w:after="0" w:line="240" w:lineRule="auto"/>
         <w:rPr>
           <w:rFonts w:eastAsia="Times New Roman" w:cs="Times New Roman"/>
           <w:color w:val="FF0000"/>
           <w:szCs w:val="24"/>
         </w:rPr>
-        <w:t>F: Fishing Mortality, i.e. Fishing Effort?</w:t>
-      </w:r>
-    </w:p>
-    <w:p>
-      <w:pPr>
-        <w:shd w:val="clear" w:color="auto" w:fill="FFFFFF"/>
-        <w:spacing w:after="0" w:line="240" w:lineRule="auto"/>
+      </w:pPr>
+      <w:r>
         <w:rPr>
           <w:rFonts w:eastAsia="Times New Roman" w:cs="Times New Roman"/>
           <w:color w:val="FF0000"/>
           <w:szCs w:val="24"/>
         </w:rPr>
-      </w:pPr>
-      <w:proofErr w:type="spellStart"/>
-      <w:r>
+        <w:t xml:space="preserve">which would be looped through (or better, use elemental vector multiplication) all sizes &gt; CullSize and all spatial locations. </w:t>
+      </w:r>
+    </w:p>
+    <w:p>
+      <w:pPr>
+        <w:shd w:val="clear" w:color="auto" w:fill="FFFFFF"/>
+        <w:spacing w:after="0" w:line="240" w:lineRule="auto"/>
         <w:rPr>
           <w:rFonts w:eastAsia="Times New Roman" w:cs="Times New Roman"/>
           <w:color w:val="FF0000"/>
           <w:szCs w:val="24"/>
         </w:rPr>
-        <w:t>PopulationNumberAtSize</w:t>
-      </w:r>
-      <w:proofErr w:type="spellEnd"/>
+      </w:pPr>
+    </w:p>
+    <w:p>
+      <w:pPr>
+        <w:shd w:val="clear" w:color="auto" w:fill="FFFFFF"/>
+        <w:spacing w:after="0" w:line="240" w:lineRule="auto"/>
+        <w:rPr>
+          <w:rFonts w:ascii="Arial" w:eastAsia="Times New Roman" w:hAnsi="Arial" w:cs="Arial"/>
+          <w:color w:val="222222"/>
+          <w:szCs w:val="24"/>
+        </w:rPr>
+      </w:pPr>
       <w:r>
         <w:rPr>
           <w:rFonts w:eastAsia="Times New Roman" w:cs="Times New Roman"/>
           <w:color w:val="FF0000"/>
           <w:szCs w:val="24"/>
         </w:rPr>
-        <w:t>: S * domain area</w:t>
-      </w:r>
-    </w:p>
-    <w:p>
-      <w:pPr>
-        <w:shd w:val="clear" w:color="auto" w:fill="FFFFFF"/>
-        <w:spacing w:after="0" w:line="240" w:lineRule="auto"/>
-        <w:rPr>
-          <w:rFonts w:eastAsia="Times New Roman" w:cs="Times New Roman"/>
-          <w:color w:val="FF0000"/>
-          <w:szCs w:val="24"/>
-        </w:rPr>
-      </w:pPr>
-      <w:proofErr w:type="spellStart"/>
-      <w:r>
-        <w:rPr>
-          <w:rFonts w:eastAsia="Times New Roman" w:cs="Times New Roman"/>
-          <w:color w:val="FF0000"/>
-          <w:szCs w:val="24"/>
-        </w:rPr>
-        <w:t>SelectivityAtSize</w:t>
-      </w:r>
-      <w:proofErr w:type="spellEnd"/>
-      <w:r>
-        <w:rPr>
-          <w:rFonts w:eastAsia="Times New Roman" w:cs="Times New Roman"/>
-          <w:color w:val="FF0000"/>
-          <w:szCs w:val="24"/>
-        </w:rPr>
-        <w:t>: Selectivity</w:t>
-      </w:r>
-    </w:p>
-    <w:p>
-      <w:pPr>
-        <w:shd w:val="clear" w:color="auto" w:fill="FFFFFF"/>
-        <w:spacing w:after="0" w:line="240" w:lineRule="auto"/>
-        <w:rPr>
-          <w:rFonts w:eastAsia="Times New Roman" w:cs="Times New Roman"/>
-          <w:color w:val="FF0000"/>
-          <w:szCs w:val="24"/>
-        </w:rPr>
-      </w:pPr>
-    </w:p>
-    <w:p>
-      <w:pPr>
-        <w:shd w:val="clear" w:color="auto" w:fill="FFFFFF"/>
-        <w:spacing w:after="0" w:line="240" w:lineRule="auto"/>
-        <w:rPr>
-          <w:rFonts w:eastAsia="Times New Roman" w:cs="Times New Roman"/>
-          <w:color w:val="FF0000"/>
-          <w:szCs w:val="24"/>
-        </w:rPr>
-      </w:pPr>
-      <w:proofErr w:type="gramStart"/>
-      <w:r>
-        <w:rPr>
-          <w:rFonts w:eastAsia="Times New Roman" w:cs="Times New Roman"/>
-          <w:color w:val="FF0000"/>
-          <w:szCs w:val="24"/>
-        </w:rPr>
-        <w:t>which</w:t>
-      </w:r>
-      <w:proofErr w:type="gramEnd"/>
-      <w:r>
-        <w:rPr>
-          <w:rFonts w:eastAsia="Times New Roman" w:cs="Times New Roman"/>
-          <w:color w:val="FF0000"/>
-          <w:szCs w:val="24"/>
-        </w:rPr>
-        <w:t xml:space="preserve"> would be looped through (or better, use elemental vector multiplication) all sizes &gt; </w:t>
-      </w:r>
-      <w:proofErr w:type="spellStart"/>
-      <w:r>
-        <w:rPr>
-          <w:rFonts w:eastAsia="Times New Roman" w:cs="Times New Roman"/>
-          <w:color w:val="FF0000"/>
-          <w:szCs w:val="24"/>
-        </w:rPr>
-        <w:t>CullSize</w:t>
-      </w:r>
-      <w:proofErr w:type="spellEnd"/>
-      <w:r>
-        <w:rPr>
-          <w:rFonts w:eastAsia="Times New Roman" w:cs="Times New Roman"/>
-          <w:color w:val="FF0000"/>
-          <w:szCs w:val="24"/>
-        </w:rPr>
-        <w:t xml:space="preserve"> and all spatial locations. </w:t>
-      </w:r>
-    </w:p>
-    <w:p>
-      <w:pPr>
-        <w:shd w:val="clear" w:color="auto" w:fill="FFFFFF"/>
-        <w:spacing w:after="0" w:line="240" w:lineRule="auto"/>
-        <w:rPr>
-          <w:rFonts w:eastAsia="Times New Roman" w:cs="Times New Roman"/>
-          <w:color w:val="FF0000"/>
-          <w:szCs w:val="24"/>
-        </w:rPr>
-      </w:pPr>
-    </w:p>
-    <w:p>
-      <w:pPr>
-        <w:shd w:val="clear" w:color="auto" w:fill="FFFFFF"/>
-        <w:spacing w:after="0" w:line="240" w:lineRule="auto"/>
-        <w:rPr>
-          <w:rFonts w:ascii="Arial" w:eastAsia="Times New Roman" w:hAnsi="Arial" w:cs="Arial"/>
-          <w:color w:val="222222"/>
-          <w:szCs w:val="24"/>
-        </w:rPr>
-      </w:pPr>
-      <w:r>
-        <w:rPr>
-          <w:rFonts w:eastAsia="Times New Roman" w:cs="Times New Roman"/>
-          <w:color w:val="FF0000"/>
-          <w:szCs w:val="24"/>
-        </w:rPr>
         <w:t>You can then add these up to get total number of scallops landed and, using the shell height to meat weight conversion, weight of landings by location, and then sum over locations to output total landings in terms of numbers and biomass. The landings by location should also be saved somewhere - eventually, we will interpolate this to make maps of landings.</w:t>
       </w:r>
     </w:p>
@@ -7189,11 +6575,18 @@
       <w:pPr>
         <w:ind w:left="720"/>
       </w:pPr>
-      <w:proofErr w:type="spellStart"/>
       <w:r>
         <w:t>scallops_per_sqm</w:t>
       </w:r>
-      <w:proofErr w:type="spellEnd"/>
+      <w:r>
+        <w:t>(</w:t>
+      </w:r>
+      <w:r>
+        <w:t>1:num_grids</w:t>
+      </w:r>
+      <w:r>
+        <w:t>)</w:t>
+      </w:r>
       <w:r>
         <w:t xml:space="preserve"> = </w:t>
       </w:r>
@@ -7208,6 +6601,15 @@
       </w:r>
       <w:r>
         <w:t xml:space="preserve"> * state</w:t>
+      </w:r>
+      <w:r>
+        <w:t>(</w:t>
+      </w:r>
+      <w:r>
+        <w:t>1:num_grids</w:t>
+      </w:r>
+      <w:r>
+        <w:t>)</w:t>
       </w:r>
     </w:p>
     <w:p>
@@ -7234,15 +6636,7 @@
         <w:t>&gt; 0.1</w:t>
       </w:r>
       <w:r>
-        <w:t xml:space="preserve"> </w:t>
-      </w:r>
-      <w:proofErr w:type="spellStart"/>
-      <w:r>
-        <w:t>lbs</w:t>
-      </w:r>
-      <w:proofErr w:type="spellEnd"/>
-      <w:r>
-        <w:t xml:space="preserve"> </w:t>
+        <w:t xml:space="preserve"> lbs </w:t>
       </w:r>
       <w:r>
         <w:t xml:space="preserve"> into cnt10</w:t>
@@ -7261,13 +6655,8 @@
         <w:t>&lt;= 0.1 and &gt; 0.02</w:t>
       </w:r>
       <w:r>
-        <w:t xml:space="preserve"> </w:t>
-      </w:r>
-      <w:proofErr w:type="spellStart"/>
-      <w:r>
-        <w:t>lbs</w:t>
-      </w:r>
-      <w:proofErr w:type="spellEnd"/>
+        <w:t xml:space="preserve"> lbs</w:t>
+      </w:r>
       <w:r>
         <w:t xml:space="preserve"> into cnt20</w:t>
       </w:r>
@@ -7285,13 +6674,8 @@
         <w:t>&lt;= 0.2 and &gt; 0.03333</w:t>
       </w:r>
       <w:r>
-        <w:t xml:space="preserve"> </w:t>
-      </w:r>
-      <w:proofErr w:type="spellStart"/>
-      <w:r>
-        <w:t>lbs</w:t>
-      </w:r>
-      <w:proofErr w:type="spellEnd"/>
+        <w:t xml:space="preserve"> lbs</w:t>
+      </w:r>
       <w:r>
         <w:t xml:space="preserve"> into cnt30</w:t>
       </w:r>
@@ -7720,32 +7104,24 @@
         </w:tabs>
         <w:ind w:left="720"/>
       </w:pPr>
-      <w:proofErr w:type="spellStart"/>
-      <w:r>
-        <w:t>USD_per_</w:t>
-      </w:r>
-      <w:proofErr w:type="gramStart"/>
-      <w:r>
-        <w:t>pound</w:t>
-      </w:r>
-      <w:proofErr w:type="spellEnd"/>
+    </w:p>
+    <w:p>
+      <w:pPr>
+        <w:tabs>
+          <w:tab w:val="left" w:pos="2250"/>
+        </w:tabs>
+        <w:ind w:left="720"/>
+      </w:pPr>
+      <w:bookmarkStart w:id="19" w:name="_GoBack"/>
+      <w:bookmarkEnd w:id="19"/>
+      <w:r>
+        <w:t>USD_per_pound</w:t>
+      </w:r>
       <w:r>
         <w:t xml:space="preserve"> </w:t>
       </w:r>
       <w:r>
-        <w:t xml:space="preserve"> =</w:t>
-      </w:r>
-      <w:proofErr w:type="gramEnd"/>
-      <w:r>
-        <w:t xml:space="preserve"> cnt10 * </w:t>
-      </w:r>
-      <w:proofErr w:type="spellStart"/>
-      <w:r>
-        <w:t>scallopPrice</w:t>
-      </w:r>
-      <w:proofErr w:type="spellEnd"/>
-      <w:r>
-        <w:t>(</w:t>
+        <w:t xml:space="preserve"> = cnt10 * scallopPrice(</w:t>
       </w:r>
       <w:r>
         <w:t>1)</w:t>
@@ -7758,15 +7134,7 @@
         <w:tab/>
       </w:r>
       <w:r>
-        <w:t xml:space="preserve">+ cnt10to20 * </w:t>
-      </w:r>
-      <w:proofErr w:type="spellStart"/>
-      <w:r>
-        <w:t>scallopPrice</w:t>
-      </w:r>
-      <w:proofErr w:type="spellEnd"/>
-      <w:r>
-        <w:t>(2)</w:t>
+        <w:t>+ cnt10to20 * scallopPrice(2)</w:t>
       </w:r>
       <w:r>
         <w:br/>
@@ -7774,15 +7142,7 @@
       </w:r>
       <w:r>
         <w:tab/>
-        <w:t xml:space="preserve">+ cnt20to30 * </w:t>
-      </w:r>
-      <w:proofErr w:type="spellStart"/>
-      <w:r>
-        <w:t>scallopPrice</w:t>
-      </w:r>
-      <w:proofErr w:type="spellEnd"/>
-      <w:r>
-        <w:t>(3)</w:t>
+        <w:t>+ cnt20to30 * scallopPrice(3)</w:t>
       </w:r>
       <w:r>
         <w:br/>
@@ -7790,15 +7150,7 @@
       </w:r>
       <w:r>
         <w:tab/>
-        <w:t xml:space="preserve">+ cnt30plus * </w:t>
-      </w:r>
-      <w:proofErr w:type="spellStart"/>
-      <w:r>
-        <w:t>scallopPrice</w:t>
-      </w:r>
-      <w:proofErr w:type="spellEnd"/>
-      <w:r>
-        <w:t>(4)</w:t>
+        <w:t>+ cnt30plus * scallopPrice(4)</w:t>
       </w:r>
     </w:p>
     <w:p>
@@ -7809,7 +7161,7 @@
           <w:numId w:val="16"/>
         </w:numPr>
       </w:pPr>
-      <w:bookmarkStart w:id="19" w:name="_Toc152919087"/>
+      <w:bookmarkStart w:id="20" w:name="_Toc152919087"/>
       <w:r>
         <w:t>Determine total wei</w:t>
       </w:r>
@@ -7822,37 +7174,51 @@
       <w:r>
         <w:br/>
       </w:r>
-      <w:proofErr w:type="spellStart"/>
       <w:r>
         <w:t>totalWeight_lbs</w:t>
       </w:r>
-      <w:proofErr w:type="spellEnd"/>
-      <w:r>
-        <w:t xml:space="preserve"> = sum(</w:t>
-      </w:r>
-      <w:proofErr w:type="spellStart"/>
-      <w:r>
-        <w:t>scallops_per_sqm</w:t>
-      </w:r>
-      <w:proofErr w:type="spellEnd"/>
+      <w:r>
+        <w:t>(</w:t>
+      </w:r>
+      <w:r>
+        <w:t>1:num_grids</w:t>
+      </w:r>
+      <w:r>
+        <w:t>)</w:t>
+      </w:r>
+      <w:r>
+        <w:t xml:space="preserve"> = sum(scallops_per_sqm</w:t>
+      </w:r>
+      <w:r>
+        <w:t>(</w:t>
+      </w:r>
+      <w:r>
+        <w:t>1:num_grids</w:t>
+      </w:r>
+      <w:r>
+        <w:t>)</w:t>
+      </w:r>
       <w:r>
         <w:t xml:space="preserve"> * </w:t>
       </w:r>
-      <w:proofErr w:type="spellStart"/>
-      <w:r>
-        <w:t>weight_grams</w:t>
-      </w:r>
-      <w:proofErr w:type="spellEnd"/>
-      <w:r>
-        <w:t xml:space="preserve"> / </w:t>
-      </w:r>
-      <w:proofErr w:type="spellStart"/>
-      <w:r>
-        <w:t>grams_per_pound</w:t>
-      </w:r>
-      <w:proofErr w:type="spellEnd"/>
+      <w:r>
+        <w:tab/>
+        <w:t>w</w:t>
+      </w:r>
+      <w:r>
+        <w:t>eight_grams</w:t>
+      </w:r>
+      <w:r>
+        <w:t>(</w:t>
+      </w:r>
+      <w:r>
+        <w:t>1:num_grids</w:t>
+      </w:r>
       <w:r>
         <w:t>)</w:t>
+      </w:r>
+      <w:r>
+        <w:t xml:space="preserve"> / grams_per_pound)</w:t>
       </w:r>
     </w:p>
     <w:p>
@@ -7864,63 +7230,74 @@
         </w:numPr>
       </w:pPr>
       <w:r>
+        <w:lastRenderedPageBreak/>
         <w:t>Compute worth in dollars</w:t>
       </w:r>
       <w:r>
         <w:br/>
-      </w:r>
-      <w:proofErr w:type="spellStart"/>
-      <w:r>
         <w:t>TotalD</w:t>
       </w:r>
       <w:r>
         <w:t>ollars</w:t>
       </w:r>
-      <w:proofErr w:type="spellEnd"/>
+      <w:r>
+        <w:t>(</w:t>
+      </w:r>
+      <w:r>
+        <w:t>1:num_grids</w:t>
+      </w:r>
+      <w:r>
+        <w:t>)</w:t>
+      </w:r>
       <w:r>
         <w:t xml:space="preserve"> = </w:t>
       </w:r>
-      <w:proofErr w:type="spellStart"/>
       <w:r>
         <w:t>USD_per_pound</w:t>
       </w:r>
-      <w:proofErr w:type="spellEnd"/>
+      <w:r>
+        <w:t>(</w:t>
+      </w:r>
+      <w:r>
+        <w:t>1:num_grids</w:t>
+      </w:r>
+      <w:r>
+        <w:t>)</w:t>
+      </w:r>
       <w:r>
         <w:t xml:space="preserve"> </w:t>
       </w:r>
       <w:r>
+        <w:t>* grid_area_sqm</w:t>
+      </w:r>
+      <w:r>
+        <w:t xml:space="preserve"> </w:t>
+      </w:r>
+      <w:r>
         <w:t xml:space="preserve">* </w:t>
       </w:r>
-      <w:proofErr w:type="spellStart"/>
-      <w:r>
-        <w:t>grid_area_sqm</w:t>
-      </w:r>
-      <w:proofErr w:type="spellEnd"/>
+      <w:r>
+        <w:tab/>
+        <w:t>t</w:t>
+      </w:r>
+      <w:r>
+        <w:t>otalW</w:t>
+      </w:r>
+      <w:r>
+        <w:t>eight _lbs</w:t>
+      </w:r>
+      <w:r>
+        <w:t>(</w:t>
+      </w:r>
+      <w:r>
+        <w:t>1:num_grids</w:t>
+      </w:r>
+      <w:r>
+        <w:t>)</w:t>
+      </w:r>
       <w:r>
         <w:t xml:space="preserve"> </w:t>
       </w:r>
-      <w:r>
-        <w:t xml:space="preserve">* </w:t>
-      </w:r>
-      <w:proofErr w:type="spellStart"/>
-      <w:r>
-        <w:t>totalW</w:t>
-      </w:r>
-      <w:r>
-        <w:t>eight</w:t>
-      </w:r>
-      <w:proofErr w:type="spellEnd"/>
-      <w:r>
-        <w:t xml:space="preserve"> _</w:t>
-      </w:r>
-      <w:proofErr w:type="spellStart"/>
-      <w:r>
-        <w:t>lbs</w:t>
-      </w:r>
-      <w:proofErr w:type="spellEnd"/>
-      <w:r>
-        <w:t xml:space="preserve"> </w:t>
-      </w:r>
     </w:p>
     <w:p/>
     <w:p>
@@ -7930,7 +7307,7 @@
       <w:r>
         <w:t>Fishing Effort by Weight</w:t>
       </w:r>
-      <w:bookmarkEnd w:id="19"/>
+      <w:bookmarkEnd w:id="20"/>
     </w:p>
     <w:p>
       <w:pPr>
@@ -7955,18 +7332,12 @@
       <w:r>
         <w:t>(</w:t>
       </w:r>
-      <w:proofErr w:type="spellStart"/>
       <w:r>
         <w:t>Total</w:t>
       </w:r>
       <w:r>
-        <w:t>Catch</w:t>
-      </w:r>
-      <w:proofErr w:type="spellEnd"/>
-      <w:r>
-        <w:t xml:space="preserve"> / </w:t>
-      </w:r>
-      <w:proofErr w:type="spellStart"/>
+        <w:t xml:space="preserve">Catch / </w:t>
+      </w:r>
       <w:r>
         <w:t>T</w:t>
       </w:r>
@@ -7976,15 +7347,33 @@
       <w:r>
         <w:t>Dollars</w:t>
       </w:r>
-      <w:proofErr w:type="spellEnd"/>
+      <w:r>
+        <w:t>(</w:t>
+      </w:r>
+      <w:r>
+        <w:t>1:num_grids</w:t>
+      </w:r>
+      <w:r>
+        <w:t>)</w:t>
+      </w:r>
       <w:r>
         <w:t xml:space="preserve">) * </w:t>
       </w:r>
-      <w:proofErr w:type="spellStart"/>
+      <w:r>
+        <w:tab/>
+      </w:r>
       <w:r>
         <w:t>USD_per_pound</w:t>
       </w:r>
-      <w:proofErr w:type="spellEnd"/>
+      <w:r>
+        <w:t>(</w:t>
+      </w:r>
+      <w:r>
+        <w:t>1:num_grids</w:t>
+      </w:r>
+      <w:r>
+        <w:t>)</w:t>
+      </w:r>
     </w:p>
     <w:p>
       <w:pPr>
@@ -8009,199 +7398,91 @@
         <w:rPr>
           <w:color w:val="FF0000"/>
         </w:rPr>
-        <w:t>(</w:t>
-      </w:r>
-      <w:proofErr w:type="spellStart"/>
+        <w:t xml:space="preserve">(TotalCatch / </w:t>
+      </w:r>
+      <w:r>
+        <w:rPr>
+          <w:color w:val="4472C4" w:themeColor="accent5"/>
+        </w:rPr>
+        <w:t>USD_per_</w:t>
+      </w:r>
+      <w:r>
+        <w:rPr>
+          <w:color w:val="0070C0"/>
+        </w:rPr>
+        <w:t>pound</w:t>
+      </w:r>
+      <w:r>
+        <w:rPr>
+          <w:color w:val="0070C0"/>
+        </w:rPr>
+        <w:t>(:)</w:t>
+      </w:r>
+      <w:r>
+        <w:rPr>
+          <w:color w:val="0070C0"/>
+        </w:rPr>
+        <w:t xml:space="preserve"> </w:t>
+      </w:r>
       <w:r>
         <w:rPr>
           <w:color w:val="FF0000"/>
         </w:rPr>
-        <w:t>TotalCatch</w:t>
-      </w:r>
-      <w:proofErr w:type="spellEnd"/>
-      <w:r>
+        <w:t xml:space="preserve">* grid_area_sqm * totalWeight _lbs) * </w:t>
+      </w:r>
+      <w:r>
+        <w:rPr>
+          <w:color w:val="4472C4" w:themeColor="accent5"/>
+        </w:rPr>
+        <w:t>USD_per_</w:t>
+      </w:r>
+      <w:r>
+        <w:rPr>
+          <w:color w:val="0070C0"/>
+        </w:rPr>
+        <w:t>pound</w:t>
+      </w:r>
+      <w:r>
+        <w:rPr>
+          <w:color w:val="0070C0"/>
+        </w:rPr>
+        <w:t>(:)</w:t>
+      </w:r>
+    </w:p>
+    <w:p>
+      <w:pPr>
         <w:rPr>
           <w:color w:val="FF0000"/>
         </w:rPr>
-        <w:t xml:space="preserve"> / </w:t>
-      </w:r>
-      <w:proofErr w:type="spellStart"/>
-      <w:r>
-        <w:rPr>
-          <w:color w:val="4472C4" w:themeColor="accent5"/>
-        </w:rPr>
-        <w:t>USD_per_pound</w:t>
-      </w:r>
-      <w:proofErr w:type="spellEnd"/>
-      <w:r>
-        <w:rPr>
-          <w:color w:val="4472C4" w:themeColor="accent5"/>
-        </w:rPr>
-        <w:t xml:space="preserve"> </w:t>
-      </w:r>
+      </w:pPr>
       <w:r>
         <w:rPr>
           <w:color w:val="FF0000"/>
         </w:rPr>
-        <w:t xml:space="preserve">* </w:t>
-      </w:r>
-      <w:proofErr w:type="spellStart"/>
-      <w:r>
+        <w:t>USD_per_pound cancels out and you are left with</w:t>
+      </w:r>
+    </w:p>
+    <w:p>
+      <w:pPr>
         <w:rPr>
           <w:color w:val="FF0000"/>
         </w:rPr>
-        <w:t>grid_area_sqm</w:t>
-      </w:r>
-      <w:proofErr w:type="spellEnd"/>
+      </w:pPr>
       <w:r>
         <w:rPr>
           <w:color w:val="FF0000"/>
         </w:rPr>
-        <w:t xml:space="preserve"> * </w:t>
-      </w:r>
-      <w:proofErr w:type="spellStart"/>
-      <w:r>
-        <w:rPr>
-          <w:color w:val="FF0000"/>
-        </w:rPr>
-        <w:t>totalWeight</w:t>
-      </w:r>
-      <w:proofErr w:type="spellEnd"/>
-      <w:r>
-        <w:rPr>
-          <w:color w:val="FF0000"/>
-        </w:rPr>
-        <w:t xml:space="preserve"> _</w:t>
-      </w:r>
-      <w:proofErr w:type="spellStart"/>
-      <w:r>
-        <w:rPr>
-          <w:color w:val="FF0000"/>
-        </w:rPr>
-        <w:t>lbs</w:t>
-      </w:r>
-      <w:proofErr w:type="spellEnd"/>
-      <w:r>
-        <w:rPr>
-          <w:color w:val="FF0000"/>
-        </w:rPr>
-        <w:t xml:space="preserve">) </w:t>
-      </w:r>
-      <w:r>
-        <w:rPr>
-          <w:color w:val="FF0000"/>
-        </w:rPr>
-        <w:t xml:space="preserve">* </w:t>
-      </w:r>
-      <w:proofErr w:type="spellStart"/>
-      <w:r>
-        <w:rPr>
-          <w:color w:val="4472C4" w:themeColor="accent5"/>
-        </w:rPr>
-        <w:t>USD_per_pound</w:t>
-      </w:r>
-      <w:proofErr w:type="spellEnd"/>
-    </w:p>
-    <w:p>
-      <w:pPr>
-        <w:rPr>
-          <w:color w:val="FF0000"/>
-        </w:rPr>
-      </w:pPr>
-      <w:proofErr w:type="spellStart"/>
-      <w:r>
-        <w:rPr>
-          <w:color w:val="FF0000"/>
-        </w:rPr>
-        <w:t>USD_per_pound</w:t>
-      </w:r>
-      <w:proofErr w:type="spellEnd"/>
-      <w:r>
-        <w:rPr>
-          <w:color w:val="FF0000"/>
-        </w:rPr>
-        <w:t xml:space="preserve"> cancels out and you are left with</w:t>
-      </w:r>
-    </w:p>
-    <w:p>
-      <w:pPr>
-        <w:rPr>
-          <w:color w:val="FF0000"/>
-        </w:rPr>
-      </w:pPr>
-      <w:r>
-        <w:rPr>
-          <w:color w:val="FF0000"/>
-        </w:rPr>
-        <w:t>(</w:t>
-      </w:r>
-      <w:proofErr w:type="spellStart"/>
-      <w:r>
-        <w:rPr>
-          <w:color w:val="FF0000"/>
-        </w:rPr>
-        <w:t>TotalCatch</w:t>
-      </w:r>
-      <w:proofErr w:type="spellEnd"/>
-      <w:r>
-        <w:rPr>
-          <w:color w:val="FF0000"/>
-        </w:rPr>
-        <w:t xml:space="preserve"> / </w:t>
-      </w:r>
-      <w:proofErr w:type="spellStart"/>
-      <w:r>
-        <w:rPr>
-          <w:color w:val="FF0000"/>
-        </w:rPr>
-        <w:t>grid_area_sqm</w:t>
-      </w:r>
-      <w:proofErr w:type="spellEnd"/>
-      <w:r>
-        <w:rPr>
-          <w:color w:val="FF0000"/>
-        </w:rPr>
-        <w:t xml:space="preserve"> * </w:t>
-      </w:r>
-      <w:proofErr w:type="spellStart"/>
-      <w:r>
-        <w:rPr>
-          <w:color w:val="FF0000"/>
-        </w:rPr>
-        <w:t>totalWeight</w:t>
-      </w:r>
-      <w:proofErr w:type="spellEnd"/>
-      <w:r>
-        <w:rPr>
-          <w:color w:val="FF0000"/>
-        </w:rPr>
-        <w:t xml:space="preserve"> _</w:t>
-      </w:r>
-      <w:proofErr w:type="spellStart"/>
-      <w:r>
-        <w:rPr>
-          <w:color w:val="FF0000"/>
-        </w:rPr>
-        <w:t>lbs</w:t>
-      </w:r>
-      <w:proofErr w:type="spellEnd"/>
-      <w:r>
-        <w:rPr>
-          <w:color w:val="FF0000"/>
-        </w:rPr>
-        <w:t>)</w:t>
+        <w:t>(TotalCatch / grid_area_sqm * totalWeight _lbs)</w:t>
       </w:r>
     </w:p>
     <w:p>
       <w:pPr>
         <w:pStyle w:val="Heading2"/>
       </w:pPr>
-      <w:bookmarkStart w:id="20" w:name="_Toc152919088"/>
+      <w:bookmarkStart w:id="21" w:name="_Toc152919088"/>
       <w:r>
         <w:t>For each grid</w:t>
       </w:r>
-      <w:bookmarkStart w:id="21" w:name="_GoBack"/>
-      <w:bookmarkEnd w:id="20"/>
       <w:bookmarkEnd w:id="21"/>
     </w:p>
     <w:p>
@@ -8211,13 +7492,9 @@
       <w:r>
         <w:t xml:space="preserve">t each time step, </w:t>
       </w:r>
-      <w:proofErr w:type="spellStart"/>
-      <w:proofErr w:type="gramStart"/>
       <w:r>
         <w:t>δt</w:t>
       </w:r>
-      <w:proofErr w:type="spellEnd"/>
-      <w:proofErr w:type="gramEnd"/>
     </w:p>
     <w:p>
       <w:pPr>
@@ -8249,13 +7526,8 @@
     </w:p>
     <w:p>
       <w:r>
-        <w:t xml:space="preserve">S = state * </w:t>
-      </w:r>
-      <w:proofErr w:type="spellStart"/>
-      <w:r>
-        <w:t>domainArea</w:t>
-      </w:r>
-      <w:proofErr w:type="spellEnd"/>
+        <w:t>S = state * domainArea</w:t>
+      </w:r>
     </w:p>
     <w:p>
       <w:r>
@@ -8395,67 +7667,56 @@
       <w:pPr>
         <w:ind w:left="720"/>
       </w:pPr>
-      <w:proofErr w:type="gramStart"/>
-      <w:r>
-        <w:t>where</w:t>
-      </w:r>
-      <w:proofErr w:type="gramEnd"/>
-      <w:r>
+      <w:r>
+        <w:t>where M</w:t>
+      </w:r>
+      <w:r>
+        <w:rPr>
+          <w:vertAlign w:val="subscript"/>
+        </w:rPr>
+        <w:t>adult</w:t>
+      </w:r>
+      <w:r>
+        <w:t xml:space="preserve"> is 0.25 for MA or 0.2 for GB. </w:t>
+      </w:r>
+    </w:p>
+    <w:p>
+      <w:pPr>
+        <w:rPr>
+          <w:color w:val="FF0000"/>
+        </w:rPr>
+      </w:pPr>
+      <w:r>
+        <w:rPr>
+          <w:color w:val="FF0000"/>
+        </w:rPr>
+        <w:t>At present the computation does not use the conditional but rather whichever is greater</w:t>
+      </w:r>
+      <w:r>
+        <w:rPr>
+          <w:color w:val="FF0000"/>
+        </w:rPr>
+        <w:t>,</w:t>
+      </w:r>
+      <w:r>
+        <w:rPr>
+          <w:color w:val="FF0000"/>
+        </w:rPr>
         <w:t xml:space="preserve"> </w:t>
       </w:r>
-      <w:proofErr w:type="spellStart"/>
-      <w:r>
-        <w:t>M</w:t>
-      </w:r>
-      <w:r>
-        <w:rPr>
-          <w:vertAlign w:val="subscript"/>
-        </w:rPr>
-        <w:t>adult</w:t>
-      </w:r>
-      <w:proofErr w:type="spellEnd"/>
-      <w:r>
-        <w:t xml:space="preserve"> is 0.25 for MA or 0.2 for GB. </w:t>
-      </w:r>
-    </w:p>
-    <w:p>
-      <w:pPr>
+      <w:r>
         <w:rPr>
           <w:color w:val="FF0000"/>
         </w:rPr>
-      </w:pPr>
+        <w:t>which</w:t>
+      </w:r>
       <w:r>
         <w:rPr>
           <w:color w:val="FF0000"/>
         </w:rPr>
-        <w:t>At present the computation does not use the conditional but rather whichever is greater</w:t>
-      </w:r>
-      <w:r>
-        <w:rPr>
-          <w:color w:val="FF0000"/>
-        </w:rPr>
-        <w:t>,</w:t>
-      </w:r>
-      <w:r>
-        <w:rPr>
-          <w:color w:val="FF0000"/>
-        </w:rPr>
-        <w:t xml:space="preserve"> </w:t>
-      </w:r>
-      <w:r>
-        <w:rPr>
-          <w:color w:val="FF0000"/>
-        </w:rPr>
-        <w:t>which</w:t>
-      </w:r>
-      <w:r>
-        <w:rPr>
-          <w:color w:val="FF0000"/>
-        </w:rPr>
         <w:t xml:space="preserve"> turns out to be </w:t>
       </w:r>
       <w:bookmarkEnd w:id="23"/>
-      <w:proofErr w:type="spellStart"/>
       <w:r>
         <w:rPr>
           <w:color w:val="FF0000"/>
@@ -8469,7 +7730,6 @@
         </w:rPr>
         <w:t>adult</w:t>
       </w:r>
-      <w:proofErr w:type="spellEnd"/>
     </w:p>
     <w:p>
       <w:r>
@@ -8536,28 +7796,7 @@
         <w:rPr>
           <w:color w:val="FF0000"/>
         </w:rPr>
-        <w:t xml:space="preserve">Further, S starts out at approx. 200 million. To exceed 0.25, we would need S &gt;= 2012.7012 million. Since we have a much, much smaller domain area, </w:t>
-      </w:r>
-      <w:proofErr w:type="spellStart"/>
-      <w:r>
-        <w:rPr>
-          <w:color w:val="FF0000"/>
-        </w:rPr>
-        <w:t>num_grids</w:t>
-      </w:r>
-      <w:proofErr w:type="spellEnd"/>
-      <w:r>
-        <w:rPr>
-          <w:color w:val="FF0000"/>
-        </w:rPr>
-        <w:t xml:space="preserve"> &lt;&lt; 11631, it is not likely we will exceed this value so </w:t>
-      </w:r>
-      <w:proofErr w:type="spellStart"/>
-      <w:r>
-        <w:rPr>
-          <w:color w:val="FF0000"/>
-        </w:rPr>
-        <w:t>M</w:t>
+        <w:t>Further, S starts out at approx. 200 million. To exceed 0.25, we would need S &gt;= 2012.7012 million. Since we have a much, much smaller domain area, num_grids &lt;&lt; 11631, it is not likely we will exceed this value so M</w:t>
       </w:r>
       <w:r>
         <w:rPr>
@@ -8566,19 +7805,11 @@
         </w:rPr>
         <w:t>juv</w:t>
       </w:r>
-      <w:proofErr w:type="spellEnd"/>
       <w:r>
         <w:rPr>
           <w:color w:val="FF0000"/>
         </w:rPr>
-        <w:t xml:space="preserve"> will always be equal to </w:t>
-      </w:r>
-      <w:proofErr w:type="spellStart"/>
-      <w:r>
-        <w:rPr>
-          <w:color w:val="FF0000"/>
-        </w:rPr>
-        <w:t>M</w:t>
+        <w:t xml:space="preserve"> will always be equal to M</w:t>
       </w:r>
       <w:r>
         <w:rPr>
@@ -8587,7 +7818,6 @@
         </w:rPr>
         <w:t>adult</w:t>
       </w:r>
-      <w:proofErr w:type="spellEnd"/>
       <w:r>
         <w:rPr>
           <w:color w:val="FF0000"/>
@@ -8620,11 +7850,11 @@
           <w:color w:val="FF0000"/>
         </w:rPr>
       </w:pPr>
-      <w:proofErr w:type="spellStart"/>
       <w:r>
         <w:rPr>
           <w:color w:val="FF0000"/>
         </w:rPr>
+        <w:lastRenderedPageBreak/>
         <w:t>M</w:t>
       </w:r>
       <w:r>
@@ -8632,35 +7862,33 @@
           <w:color w:val="FF0000"/>
           <w:vertAlign w:val="subscript"/>
         </w:rPr>
-        <w:t>nat</w:t>
-      </w:r>
-      <w:proofErr w:type="spellEnd"/>
+        <w:t xml:space="preserve">nat </w:t>
+      </w:r>
       <w:r>
         <w:rPr>
           <w:color w:val="FF0000"/>
           <w:vertAlign w:val="subscript"/>
         </w:rPr>
-        <w:t xml:space="preserve"> </w:t>
+        <w:tab/>
+      </w:r>
+      <w:r>
+        <w:rPr>
+          <w:color w:val="FF0000"/>
+        </w:rPr>
+        <w:t>= α * M</w:t>
       </w:r>
       <w:r>
         <w:rPr>
           <w:color w:val="FF0000"/>
           <w:vertAlign w:val="subscript"/>
         </w:rPr>
-        <w:tab/>
+        <w:t>adult</w:t>
       </w:r>
       <w:r>
         <w:rPr>
           <w:color w:val="FF0000"/>
         </w:rPr>
-        <w:t xml:space="preserve">= α * </w:t>
-      </w:r>
-      <w:proofErr w:type="spellStart"/>
-      <w:r>
-        <w:rPr>
-          <w:color w:val="FF0000"/>
-        </w:rPr>
-        <w:t>M</w:t>
+        <w:t xml:space="preserve"> + (1- α)M</w:t>
       </w:r>
       <w:r>
         <w:rPr>
@@ -8669,26 +7897,30 @@
         </w:rPr>
         <w:t>adult</w:t>
       </w:r>
-      <w:proofErr w:type="spellEnd"/>
-      <w:r>
+    </w:p>
+    <w:p>
+      <w:pPr>
         <w:rPr>
           <w:color w:val="FF0000"/>
         </w:rPr>
-        <w:t xml:space="preserve"> + (1- α</w:t>
-      </w:r>
-      <w:proofErr w:type="gramStart"/>
+      </w:pPr>
       <w:r>
         <w:rPr>
           <w:color w:val="FF0000"/>
         </w:rPr>
-        <w:t>)</w:t>
-      </w:r>
-      <w:proofErr w:type="spellStart"/>
+        <w:t xml:space="preserve"> </w:t>
+      </w:r>
       <w:r>
         <w:rPr>
           <w:color w:val="FF0000"/>
         </w:rPr>
-        <w:t>M</w:t>
+        <w:tab/>
+      </w:r>
+      <w:r>
+        <w:rPr>
+          <w:color w:val="FF0000"/>
+        </w:rPr>
+        <w:t>= (α  + 1- α)M</w:t>
       </w:r>
       <w:r>
         <w:rPr>
@@ -8697,8 +7929,6 @@
         </w:rPr>
         <w:t>adult</w:t>
       </w:r>
-      <w:proofErr w:type="spellEnd"/>
-      <w:proofErr w:type="gramEnd"/>
     </w:p>
     <w:p>
       <w:pPr>
@@ -8706,39 +7936,6 @@
           <w:color w:val="FF0000"/>
         </w:rPr>
       </w:pPr>
-      <w:r>
-        <w:rPr>
-          <w:color w:val="FF0000"/>
-        </w:rPr>
-        <w:t xml:space="preserve"> </w:t>
-      </w:r>
-      <w:r>
-        <w:rPr>
-          <w:color w:val="FF0000"/>
-        </w:rPr>
-        <w:tab/>
-      </w:r>
-      <w:r>
-        <w:rPr>
-          <w:color w:val="FF0000"/>
-        </w:rPr>
-        <w:t>= (</w:t>
-      </w:r>
-      <w:proofErr w:type="gramStart"/>
-      <w:r>
-        <w:rPr>
-          <w:color w:val="FF0000"/>
-        </w:rPr>
-        <w:t>α  +</w:t>
-      </w:r>
-      <w:proofErr w:type="gramEnd"/>
-      <w:r>
-        <w:rPr>
-          <w:color w:val="FF0000"/>
-        </w:rPr>
-        <w:t xml:space="preserve"> 1- α)</w:t>
-      </w:r>
-      <w:proofErr w:type="spellStart"/>
       <w:r>
         <w:rPr>
           <w:color w:val="FF0000"/>
@@ -8750,53 +7947,22 @@
           <w:color w:val="FF0000"/>
           <w:vertAlign w:val="subscript"/>
         </w:rPr>
-        <w:t>adult</w:t>
-      </w:r>
-      <w:proofErr w:type="spellEnd"/>
-    </w:p>
-    <w:p>
-      <w:pPr>
+        <w:t>nat</w:t>
+      </w:r>
+      <w:r>
         <w:rPr>
           <w:color w:val="FF0000"/>
         </w:rPr>
-      </w:pPr>
-      <w:proofErr w:type="spellStart"/>
-      <w:r>
-        <w:rPr>
-          <w:color w:val="FF0000"/>
-        </w:rPr>
-        <w:t>M</w:t>
+        <w:tab/>
+        <w:t>= M</w:t>
       </w:r>
       <w:r>
         <w:rPr>
           <w:color w:val="FF0000"/>
           <w:vertAlign w:val="subscript"/>
         </w:rPr>
-        <w:t>nat</w:t>
-      </w:r>
-      <w:proofErr w:type="spellEnd"/>
-      <w:r>
-        <w:rPr>
-          <w:color w:val="FF0000"/>
-        </w:rPr>
-        <w:tab/>
-        <w:t xml:space="preserve">= </w:t>
-      </w:r>
-      <w:proofErr w:type="spellStart"/>
-      <w:r>
-        <w:rPr>
-          <w:color w:val="FF0000"/>
-        </w:rPr>
-        <w:t>M</w:t>
-      </w:r>
-      <w:r>
-        <w:rPr>
-          <w:color w:val="FF0000"/>
-          <w:vertAlign w:val="subscript"/>
-        </w:rPr>
         <w:t>adult</w:t>
       </w:r>
-      <w:proofErr w:type="spellEnd"/>
     </w:p>
     <w:p>
       <w:pPr>
@@ -8804,7 +7970,6 @@
       </w:pPr>
       <w:bookmarkStart w:id="24" w:name="_Toc152919090"/>
       <w:r>
-        <w:lastRenderedPageBreak/>
         <w:t>Adjust</w:t>
       </w:r>
       <w:r>
@@ -8814,15 +7979,7 @@
         <w:t xml:space="preserve">state </w:t>
       </w:r>
       <w:r>
-        <w:t xml:space="preserve">based on von </w:t>
-      </w:r>
-      <w:proofErr w:type="spellStart"/>
-      <w:r>
-        <w:t>Bertalanffy</w:t>
-      </w:r>
-      <w:proofErr w:type="spellEnd"/>
-      <w:r>
-        <w:t xml:space="preserve"> growth</w:t>
+        <w:t>based on von Bertalanffy growth</w:t>
       </w:r>
       <w:bookmarkEnd w:id="24"/>
       <w:r>
@@ -12700,7 +11857,7 @@
 </file>
 
 <file path=customXml/itemProps1.xml><?xml version="1.0" encoding="utf-8"?>
-<ds:datastoreItem xmlns:ds="http://schemas.openxmlformats.org/officeDocument/2006/customXml" ds:itemID="{52B1C727-21A4-4129-BABF-0A5961A781E7}">
+<ds:datastoreItem xmlns:ds="http://schemas.openxmlformats.org/officeDocument/2006/customXml" ds:itemID="{EBEB3E1E-ABC5-40EB-8921-11A5A44BB0CC}">
   <ds:schemaRefs>
     <ds:schemaRef ds:uri="http://schemas.openxmlformats.org/officeDocument/2006/bibliography"/>
   </ds:schemaRefs>

</xml_diff>

<commit_message>
Rewrote algorithm to focus on exploitable biomass
</commit_message>
<xml_diff>
--- a/docs/NewProcess.docx
+++ b/docs/NewProcess.docx
@@ -6,9 +6,11 @@
       <w:pPr>
         <w:pStyle w:val="Title"/>
       </w:pPr>
+      <w:proofErr w:type="spellStart"/>
       <w:r>
         <w:t>GeoSAMS</w:t>
       </w:r>
+      <w:proofErr w:type="spellEnd"/>
     </w:p>
     <w:sdt>
       <w:sdtPr>
@@ -2404,6 +2406,7 @@
         <w:pStyle w:val="Heading2"/>
       </w:pPr>
       <w:bookmarkStart w:id="1" w:name="_Toc152919069"/>
+      <w:proofErr w:type="spellStart"/>
       <w:r>
         <w:t>Read_</w:t>
       </w:r>
@@ -2411,6 +2414,7 @@
         <w:t>Input</w:t>
       </w:r>
       <w:bookmarkEnd w:id="1"/>
+      <w:proofErr w:type="spellEnd"/>
     </w:p>
     <w:p>
       <w:r>
@@ -2437,8 +2441,13 @@
           <w:numId w:val="1"/>
         </w:numPr>
       </w:pPr>
-      <w:r>
-        <w:t>Beging Year = 2000</w:t>
+      <w:proofErr w:type="spellStart"/>
+      <w:r>
+        <w:t>Beging</w:t>
+      </w:r>
+      <w:proofErr w:type="spellEnd"/>
+      <w:r>
+        <w:t xml:space="preserve"> Year = 2000</w:t>
       </w:r>
     </w:p>
     <w:p>
@@ -2521,8 +2530,13 @@
         <w:t>er of grids by</w:t>
       </w:r>
       <w:r>
-        <w:t xml:space="preserve"> number of size classes]</w:t>
-      </w:r>
+        <w:t xml:space="preserve"> number of size classes</w:t>
+      </w:r>
+      <w:proofErr w:type="gramStart"/>
+      <w:r>
+        <w:t>]</w:t>
+      </w:r>
+      <w:proofErr w:type="gramEnd"/>
       <w:r>
         <w:br/>
       </w:r>
@@ -2564,23 +2578,25 @@
           <w:i/>
           <w:color w:val="0070C0"/>
         </w:rPr>
-        <w:t xml:space="preserve"> OriginalData/</w:t>
-      </w:r>
+        <w:t xml:space="preserve"> </w:t>
+      </w:r>
+      <w:proofErr w:type="spellStart"/>
       <w:r>
         <w:rPr>
           <w:b/>
           <w:i/>
           <w:color w:val="0070C0"/>
         </w:rPr>
-        <w:t>dredgetowbysize7917</w:t>
-      </w:r>
+        <w:t>OriginalData</w:t>
+      </w:r>
+      <w:proofErr w:type="spellEnd"/>
       <w:r>
         <w:rPr>
           <w:b/>
           <w:i/>
           <w:color w:val="0070C0"/>
         </w:rPr>
-        <w:t>.csv</w:t>
+        <w:t>/</w:t>
       </w:r>
       <w:r>
         <w:rPr>
@@ -2588,6 +2604,22 @@
           <w:i/>
           <w:color w:val="0070C0"/>
         </w:rPr>
+        <w:t>dredgetowbysize7917</w:t>
+      </w:r>
+      <w:r>
+        <w:rPr>
+          <w:b/>
+          <w:i/>
+          <w:color w:val="0070C0"/>
+        </w:rPr>
+        <w:t>.csv</w:t>
+      </w:r>
+      <w:r>
+        <w:rPr>
+          <w:b/>
+          <w:i/>
+          <w:color w:val="0070C0"/>
+        </w:rPr>
         <w:br/>
       </w:r>
     </w:p>
@@ -2596,10 +2628,12 @@
         <w:pStyle w:val="Heading2"/>
       </w:pPr>
       <w:bookmarkStart w:id="2" w:name="_Toc152919070"/>
+      <w:proofErr w:type="spellStart"/>
       <w:r>
         <w:t>Set_Growth</w:t>
       </w:r>
       <w:bookmarkEnd w:id="2"/>
+      <w:proofErr w:type="spellEnd"/>
     </w:p>
     <w:p>
       <w:r>
@@ -2617,15 +2651,25 @@
         <w:pStyle w:val="Heading3"/>
       </w:pPr>
       <w:bookmarkStart w:id="3" w:name="_Toc152919071"/>
-      <w:r>
-        <w:t>Load_Grid and Initial State</w:t>
+      <w:proofErr w:type="spellStart"/>
+      <w:r>
+        <w:t>Load_Grid</w:t>
+      </w:r>
+      <w:proofErr w:type="spellEnd"/>
+      <w:r>
+        <w:t xml:space="preserve"> and Initial State</w:t>
       </w:r>
       <w:bookmarkEnd w:id="3"/>
     </w:p>
     <w:p>
       <w:r>
-        <w:t>The data in each file, Data/bin5mmYYYY[</w:t>
-      </w:r>
+        <w:t>The data in each file, Data/</w:t>
+      </w:r>
+      <w:proofErr w:type="gramStart"/>
+      <w:r>
+        <w:t>bin5mmYYYY[</w:t>
+      </w:r>
+      <w:proofErr w:type="gramEnd"/>
       <w:r>
         <w:t>MA</w:t>
       </w:r>
@@ -2648,7 +2692,15 @@
         <w:t xml:space="preserve">is used for the initial state, in units of </w:t>
       </w:r>
       <w:r>
-        <w:t>scallop count per square for each size classs.</w:t>
+        <w:t xml:space="preserve">scallop count per square for each size </w:t>
+      </w:r>
+      <w:proofErr w:type="spellStart"/>
+      <w:r>
+        <w:t>classs</w:t>
+      </w:r>
+      <w:proofErr w:type="spellEnd"/>
+      <w:r>
+        <w:t>.</w:t>
       </w:r>
     </w:p>
     <w:tbl>
@@ -3344,8 +3396,13 @@
       </w:pPr>
       <w:bookmarkStart w:id="4" w:name="_Toc152919072"/>
       <w:r>
-        <w:t>Define shell_lengths</w:t>
-      </w:r>
+        <w:t xml:space="preserve">Define </w:t>
+      </w:r>
+      <w:proofErr w:type="spellStart"/>
+      <w:r>
+        <w:t>shell_lengths</w:t>
+      </w:r>
+      <w:proofErr w:type="spellEnd"/>
       <w:r>
         <w:t xml:space="preserve"> in mm</w:t>
       </w:r>
@@ -3389,9 +3446,24 @@
       </w:r>
     </w:p>
     <w:p>
-      <w:r>
-        <w:t>Shell_to_Weight = exp(</w:t>
-      </w:r>
+      <w:proofErr w:type="spellStart"/>
+      <w:r>
+        <w:t>Shell_to_Weight</w:t>
+      </w:r>
+      <w:proofErr w:type="spellEnd"/>
+      <w:r>
+        <w:t xml:space="preserve"> = </w:t>
+      </w:r>
+      <w:proofErr w:type="spellStart"/>
+      <w:proofErr w:type="gramStart"/>
+      <w:r>
+        <w:t>exp</w:t>
+      </w:r>
+      <w:proofErr w:type="spellEnd"/>
+      <w:r>
+        <w:t>(</w:t>
+      </w:r>
+      <w:proofErr w:type="gramEnd"/>
       <w:r>
         <w:t xml:space="preserve"> </w:t>
       </w:r>
@@ -3399,7 +3471,15 @@
         <w:t>–</w:t>
       </w:r>
       <w:r>
-        <w:t xml:space="preserve"> 6.69 + 2.878 * log(shell_length_mm) </w:t>
+        <w:t xml:space="preserve"> 6.69 + 2.878 * log(</w:t>
+      </w:r>
+      <w:proofErr w:type="spellStart"/>
+      <w:r>
+        <w:t>shell_length_mm</w:t>
+      </w:r>
+      <w:proofErr w:type="spellEnd"/>
+      <w:r>
+        <w:t xml:space="preserve">) </w:t>
       </w:r>
       <w:r>
         <w:t>–</w:t>
@@ -3429,7 +3509,31 @@
         <w:t>–</w:t>
       </w:r>
       <w:r>
-        <w:t xml:space="preserve"> 0.25 * log(shell_length_mm)) * Logic_To_Double(is_closed) )</w:t>
+        <w:t xml:space="preserve"> 0.25 * log(</w:t>
+      </w:r>
+      <w:proofErr w:type="spellStart"/>
+      <w:r>
+        <w:t>shell_length_mm</w:t>
+      </w:r>
+      <w:proofErr w:type="spellEnd"/>
+      <w:r>
+        <w:t xml:space="preserve">)) * </w:t>
+      </w:r>
+      <w:proofErr w:type="spellStart"/>
+      <w:r>
+        <w:t>Logic_To_Double</w:t>
+      </w:r>
+      <w:proofErr w:type="spellEnd"/>
+      <w:r>
+        <w:t>(</w:t>
+      </w:r>
+      <w:proofErr w:type="spellStart"/>
+      <w:r>
+        <w:t>is_closed</w:t>
+      </w:r>
+      <w:proofErr w:type="spellEnd"/>
+      <w:r>
+        <w:t>) )</w:t>
       </w:r>
     </w:p>
     <w:p>
@@ -3439,9 +3543,24 @@
       </w:r>
     </w:p>
     <w:p>
-      <w:r>
-        <w:t>Shell_to_Weight = exp(</w:t>
-      </w:r>
+      <w:proofErr w:type="spellStart"/>
+      <w:r>
+        <w:t>Shell_to_Weight</w:t>
+      </w:r>
+      <w:proofErr w:type="spellEnd"/>
+      <w:r>
+        <w:t xml:space="preserve"> = </w:t>
+      </w:r>
+      <w:proofErr w:type="spellStart"/>
+      <w:proofErr w:type="gramStart"/>
+      <w:r>
+        <w:t>exp</w:t>
+      </w:r>
+      <w:proofErr w:type="spellEnd"/>
+      <w:r>
+        <w:t>(</w:t>
+      </w:r>
+      <w:proofErr w:type="gramEnd"/>
       <w:r>
         <w:t xml:space="preserve"> </w:t>
       </w:r>
@@ -3455,7 +3574,15 @@
         <w:t xml:space="preserve"> </w:t>
       </w:r>
       <w:r>
-        <w:t>+ 2.62025 * log(shell_length_mm)</w:t>
+        <w:t>+ 2.62025 * log(</w:t>
+      </w:r>
+      <w:proofErr w:type="spellStart"/>
+      <w:r>
+        <w:t>shell_length_mm</w:t>
+      </w:r>
+      <w:proofErr w:type="spellEnd"/>
+      <w:r>
+        <w:t>)</w:t>
       </w:r>
       <w:r>
         <w:t xml:space="preserve"> </w:t>
@@ -3474,7 +3601,23 @@
         <w:t>–</w:t>
       </w:r>
       <w:r>
-        <w:t xml:space="preserve"> 0.031 * Logic_To_Double(is_closed))</w:t>
+        <w:t xml:space="preserve"> 0.031 * </w:t>
+      </w:r>
+      <w:proofErr w:type="spellStart"/>
+      <w:r>
+        <w:t>Logic_To_Double</w:t>
+      </w:r>
+      <w:proofErr w:type="spellEnd"/>
+      <w:r>
+        <w:t>(</w:t>
+      </w:r>
+      <w:proofErr w:type="spellStart"/>
+      <w:r>
+        <w:t>is_closed</w:t>
+      </w:r>
+      <w:proofErr w:type="spellEnd"/>
+      <w:r>
+        <w:t>))</w:t>
       </w:r>
     </w:p>
     <w:p>
@@ -3502,7 +3645,11 @@
         <w:t>µ</w:t>
       </w:r>
       <w:r>
-        <w:t>, K</w:t>
+        <w:t xml:space="preserve">, </w:t>
+      </w:r>
+      <w:proofErr w:type="spellStart"/>
+      <w:r>
+        <w:t>K</w:t>
       </w:r>
       <w:r>
         <w:rPr>
@@ -3510,9 +3657,11 @@
         </w:rPr>
         <w:t>mu</w:t>
       </w:r>
+      <w:proofErr w:type="spellEnd"/>
       <w:r>
         <w:t xml:space="preserve">, </w:t>
       </w:r>
+      <w:proofErr w:type="spellStart"/>
       <w:r>
         <w:t>L</w:t>
       </w:r>
@@ -3528,8 +3677,13 @@
         </w:rPr>
         <w:t>sd</w:t>
       </w:r>
-      <w:r>
-        <w:t>, K</w:t>
+      <w:proofErr w:type="spellEnd"/>
+      <w:r>
+        <w:t xml:space="preserve">, </w:t>
+      </w:r>
+      <w:proofErr w:type="spellStart"/>
+      <w:r>
+        <w:t>K</w:t>
       </w:r>
       <w:r>
         <w:rPr>
@@ -3537,8 +3691,13 @@
         </w:rPr>
         <w:t>sd</w:t>
       </w:r>
-      <w:r>
-        <w:t xml:space="preserve"> based on depth, latitude, and is</w:t>
+      <w:proofErr w:type="spellEnd"/>
+      <w:r>
+        <w:t xml:space="preserve"> based on depth, latitude, and </w:t>
+      </w:r>
+      <w:proofErr w:type="spellStart"/>
+      <w:r>
+        <w:t>is</w:t>
       </w:r>
       <w:r>
         <w:t>C</w:t>
@@ -3547,6 +3706,7 @@
         <w:t>losed</w:t>
       </w:r>
       <w:bookmarkEnd w:id="5"/>
+      <w:proofErr w:type="spellEnd"/>
     </w:p>
     <w:p>
       <w:pPr>
@@ -3918,6 +4078,7 @@
         </w:rPr>
         <w:br/>
       </w:r>
+      <w:proofErr w:type="spellStart"/>
       <w:r>
         <w:rPr>
           <w:sz w:val="24"/>
@@ -3925,6 +4086,7 @@
         </w:rPr>
         <w:t>increment_mean_std</w:t>
       </w:r>
+      <w:proofErr w:type="spellEnd"/>
       <w:r>
         <w:rPr>
           <w:sz w:val="24"/>
@@ -3949,7 +4111,11 @@
         <w:t>∞µ</w:t>
       </w:r>
       <w:r>
-        <w:t>, K</w:t>
+        <w:t xml:space="preserve">, </w:t>
+      </w:r>
+      <w:proofErr w:type="spellStart"/>
+      <w:r>
+        <w:t>K</w:t>
       </w:r>
       <w:r>
         <w:rPr>
@@ -3957,8 +4123,13 @@
         </w:rPr>
         <w:t>mu</w:t>
       </w:r>
-      <w:r>
-        <w:t>, L</w:t>
+      <w:proofErr w:type="spellEnd"/>
+      <w:r>
+        <w:t xml:space="preserve">, </w:t>
+      </w:r>
+      <w:proofErr w:type="spellStart"/>
+      <w:r>
+        <w:t>L</w:t>
       </w:r>
       <w:r>
         <w:rPr>
@@ -3972,8 +4143,13 @@
         </w:rPr>
         <w:t>sd</w:t>
       </w:r>
-      <w:r>
-        <w:t>, K</w:t>
+      <w:proofErr w:type="spellEnd"/>
+      <w:r>
+        <w:t xml:space="preserve">, </w:t>
+      </w:r>
+      <w:proofErr w:type="spellStart"/>
+      <w:r>
+        <w:t>K</w:t>
       </w:r>
       <w:r>
         <w:rPr>
@@ -3981,6 +4157,7 @@
         </w:rPr>
         <w:t>sd</w:t>
       </w:r>
+      <w:proofErr w:type="spellEnd"/>
       <w:r>
         <w:rPr>
           <w:sz w:val="24"/>
@@ -3988,6 +4165,7 @@
         </w:rPr>
         <w:t xml:space="preserve">, </w:t>
       </w:r>
+      <w:proofErr w:type="spellStart"/>
       <w:r>
         <w:rPr>
           <w:sz w:val="24"/>
@@ -4003,6 +4181,7 @@
         </w:rPr>
         <w:t>avg</w:t>
       </w:r>
+      <w:proofErr w:type="spellEnd"/>
       <w:r>
         <w:rPr>
           <w:sz w:val="24"/>
@@ -4490,9 +4669,15 @@
     <w:p>
       <w:pPr>
         <w:pStyle w:val="Heading3"/>
+        <w:rPr>
+          <w:color w:val="FF0000"/>
+        </w:rPr>
       </w:pPr>
       <w:bookmarkStart w:id="8" w:name="_Toc152919076"/>
       <w:r>
+        <w:rPr>
+          <w:color w:val="FF0000"/>
+        </w:rPr>
         <w:lastRenderedPageBreak/>
         <w:t>Recruitment data</w:t>
       </w:r>
@@ -4511,11 +4696,21 @@
     </w:p>
     <w:p>
       <w:r>
-        <w:t>Data is read in from KrigingEstimates/Sim[MA|GB]YYYY</w:t>
+        <w:t xml:space="preserve">Data is read in from </w:t>
+      </w:r>
+      <w:proofErr w:type="spellStart"/>
+      <w:r>
+        <w:t>KrigingEstimates</w:t>
+      </w:r>
+      <w:proofErr w:type="spellEnd"/>
+      <w:r>
+        <w:t>/Sim[MA|GB]YYYY</w:t>
       </w:r>
       <w:r>
         <w:t>/KrigingEstimate.txt</w:t>
       </w:r>
+      <w:bookmarkStart w:id="9" w:name="_GoBack"/>
+      <w:bookmarkEnd w:id="9"/>
     </w:p>
     <w:p>
       <w:pPr>
@@ -4527,11 +4722,21 @@
     </w:p>
     <w:p>
       <w:r>
-        <w:t>Data is read in from KrigingEstimates/Sim[MA|GB]</w:t>
-      </w:r>
+        <w:t xml:space="preserve">Data is read in from </w:t>
+      </w:r>
+      <w:proofErr w:type="spellStart"/>
+      <w:r>
+        <w:t>KrigingEstimates</w:t>
+      </w:r>
+      <w:proofErr w:type="spellEnd"/>
+      <w:r>
+        <w:t>/Sim[MA|GB]</w:t>
+      </w:r>
+      <w:proofErr w:type="spellStart"/>
       <w:r>
         <w:t>Clim</w:t>
       </w:r>
+      <w:proofErr w:type="spellEnd"/>
       <w:r>
         <w:t>/</w:t>
       </w:r>
@@ -4543,11 +4748,11 @@
       <w:pPr>
         <w:pStyle w:val="Heading3"/>
       </w:pPr>
-      <w:bookmarkStart w:id="9" w:name="_Toc152919077"/>
+      <w:bookmarkStart w:id="10" w:name="_Toc152919077"/>
       <w:r>
         <w:t>This method is effectively setting</w:t>
       </w:r>
-      <w:bookmarkEnd w:id="9"/>
+      <w:bookmarkEnd w:id="10"/>
     </w:p>
     <w:p>
       <w:pPr>
@@ -4582,25 +4787,25 @@
           <w:sz w:val="20"/>
           <w:szCs w:val="20"/>
         </w:rPr>
-        <w:t xml:space="preserve">    Year_index = year - 1978</w:t>
-      </w:r>
-    </w:p>
-    <w:p>
-      <w:pPr>
-        <w:spacing w:after="0" w:line="240" w:lineRule="auto"/>
+        <w:t xml:space="preserve">    </w:t>
+      </w:r>
+      <w:proofErr w:type="spellStart"/>
+      <w:r>
         <w:rPr>
           <w:rFonts w:ascii="Courier New" w:hAnsi="Courier New" w:cs="Courier New"/>
           <w:sz w:val="20"/>
           <w:szCs w:val="20"/>
         </w:rPr>
-      </w:pPr>
+        <w:t>Year_index</w:t>
+      </w:r>
+      <w:proofErr w:type="spellEnd"/>
       <w:r>
         <w:rPr>
           <w:rFonts w:ascii="Courier New" w:hAnsi="Courier New" w:cs="Courier New"/>
           <w:sz w:val="20"/>
           <w:szCs w:val="20"/>
         </w:rPr>
-        <w:t xml:space="preserve">    for year_index in [1..max]</w:t>
+        <w:t xml:space="preserve"> = year - 1978</w:t>
       </w:r>
     </w:p>
     <w:p>
@@ -4618,43 +4823,43 @@
           <w:sz w:val="20"/>
           <w:szCs w:val="20"/>
         </w:rPr>
-        <w:t xml:space="preserve">        recruitment(year_index) = KrigingEstimate</w:t>
-      </w:r>
-    </w:p>
-    <w:p>
-      <w:pPr>
-        <w:spacing w:after="0" w:line="240" w:lineRule="auto"/>
+        <w:t xml:space="preserve">    </w:t>
+      </w:r>
+      <w:proofErr w:type="gramStart"/>
+      <w:r>
         <w:rPr>
           <w:rFonts w:ascii="Courier New" w:hAnsi="Courier New" w:cs="Courier New"/>
           <w:sz w:val="20"/>
           <w:szCs w:val="20"/>
         </w:rPr>
-      </w:pPr>
+        <w:t>for</w:t>
+      </w:r>
+      <w:proofErr w:type="gramEnd"/>
       <w:r>
         <w:rPr>
           <w:rFonts w:ascii="Courier New" w:hAnsi="Courier New" w:cs="Courier New"/>
           <w:sz w:val="20"/>
           <w:szCs w:val="20"/>
         </w:rPr>
-        <w:t xml:space="preserve">        year(year_index) = year</w:t>
-      </w:r>
-    </w:p>
-    <w:p>
-      <w:pPr>
-        <w:spacing w:after="0" w:line="240" w:lineRule="auto"/>
+        <w:t xml:space="preserve"> </w:t>
+      </w:r>
+      <w:proofErr w:type="spellStart"/>
+      <w:r>
         <w:rPr>
           <w:rFonts w:ascii="Courier New" w:hAnsi="Courier New" w:cs="Courier New"/>
           <w:sz w:val="20"/>
           <w:szCs w:val="20"/>
         </w:rPr>
-      </w:pPr>
+        <w:t>year_index</w:t>
+      </w:r>
+      <w:proofErr w:type="spellEnd"/>
       <w:r>
         <w:rPr>
           <w:rFonts w:ascii="Courier New" w:hAnsi="Courier New" w:cs="Courier New"/>
           <w:sz w:val="20"/>
           <w:szCs w:val="20"/>
         </w:rPr>
-        <w:t xml:space="preserve">        rec_start = 1/365, or January 1st</w:t>
+        <w:t xml:space="preserve"> in [1..max]</w:t>
       </w:r>
     </w:p>
     <w:p>
@@ -4672,30 +4877,186 @@
           <w:sz w:val="20"/>
           <w:szCs w:val="20"/>
         </w:rPr>
-        <w:t xml:space="preserve">        rec_stop = 100/</w:t>
-      </w:r>
+        <w:t xml:space="preserve">        </w:t>
+      </w:r>
+      <w:proofErr w:type="gramStart"/>
       <w:r>
         <w:rPr>
           <w:rFonts w:ascii="Courier New" w:hAnsi="Courier New" w:cs="Courier New"/>
           <w:sz w:val="20"/>
           <w:szCs w:val="20"/>
         </w:rPr>
-        <w:t>3</w:t>
-      </w:r>
+        <w:t>recruitment(</w:t>
+      </w:r>
+      <w:proofErr w:type="spellStart"/>
+      <w:proofErr w:type="gramEnd"/>
       <w:r>
         <w:rPr>
           <w:rFonts w:ascii="Courier New" w:hAnsi="Courier New" w:cs="Courier New"/>
           <w:sz w:val="20"/>
           <w:szCs w:val="20"/>
         </w:rPr>
-        <w:t>6</w:t>
-      </w:r>
+        <w:t>year_index</w:t>
+      </w:r>
+      <w:proofErr w:type="spellEnd"/>
       <w:r>
         <w:rPr>
           <w:rFonts w:ascii="Courier New" w:hAnsi="Courier New" w:cs="Courier New"/>
           <w:sz w:val="20"/>
           <w:szCs w:val="20"/>
         </w:rPr>
+        <w:t xml:space="preserve">) = </w:t>
+      </w:r>
+      <w:proofErr w:type="spellStart"/>
+      <w:r>
+        <w:rPr>
+          <w:rFonts w:ascii="Courier New" w:hAnsi="Courier New" w:cs="Courier New"/>
+          <w:sz w:val="20"/>
+          <w:szCs w:val="20"/>
+        </w:rPr>
+        <w:t>KrigingEstimate</w:t>
+      </w:r>
+      <w:proofErr w:type="spellEnd"/>
+    </w:p>
+    <w:p>
+      <w:pPr>
+        <w:spacing w:after="0" w:line="240" w:lineRule="auto"/>
+        <w:rPr>
+          <w:rFonts w:ascii="Courier New" w:hAnsi="Courier New" w:cs="Courier New"/>
+          <w:sz w:val="20"/>
+          <w:szCs w:val="20"/>
+        </w:rPr>
+      </w:pPr>
+      <w:r>
+        <w:rPr>
+          <w:rFonts w:ascii="Courier New" w:hAnsi="Courier New" w:cs="Courier New"/>
+          <w:sz w:val="20"/>
+          <w:szCs w:val="20"/>
+        </w:rPr>
+        <w:t xml:space="preserve">        </w:t>
+      </w:r>
+      <w:proofErr w:type="gramStart"/>
+      <w:r>
+        <w:rPr>
+          <w:rFonts w:ascii="Courier New" w:hAnsi="Courier New" w:cs="Courier New"/>
+          <w:sz w:val="20"/>
+          <w:szCs w:val="20"/>
+        </w:rPr>
+        <w:t>year(</w:t>
+      </w:r>
+      <w:proofErr w:type="spellStart"/>
+      <w:proofErr w:type="gramEnd"/>
+      <w:r>
+        <w:rPr>
+          <w:rFonts w:ascii="Courier New" w:hAnsi="Courier New" w:cs="Courier New"/>
+          <w:sz w:val="20"/>
+          <w:szCs w:val="20"/>
+        </w:rPr>
+        <w:t>year_index</w:t>
+      </w:r>
+      <w:proofErr w:type="spellEnd"/>
+      <w:r>
+        <w:rPr>
+          <w:rFonts w:ascii="Courier New" w:hAnsi="Courier New" w:cs="Courier New"/>
+          <w:sz w:val="20"/>
+          <w:szCs w:val="20"/>
+        </w:rPr>
+        <w:t>) = year</w:t>
+      </w:r>
+    </w:p>
+    <w:p>
+      <w:pPr>
+        <w:spacing w:after="0" w:line="240" w:lineRule="auto"/>
+        <w:rPr>
+          <w:rFonts w:ascii="Courier New" w:hAnsi="Courier New" w:cs="Courier New"/>
+          <w:sz w:val="20"/>
+          <w:szCs w:val="20"/>
+        </w:rPr>
+      </w:pPr>
+      <w:r>
+        <w:rPr>
+          <w:rFonts w:ascii="Courier New" w:hAnsi="Courier New" w:cs="Courier New"/>
+          <w:sz w:val="20"/>
+          <w:szCs w:val="20"/>
+        </w:rPr>
+        <w:t xml:space="preserve">        </w:t>
+      </w:r>
+      <w:proofErr w:type="spellStart"/>
+      <w:r>
+        <w:rPr>
+          <w:rFonts w:ascii="Courier New" w:hAnsi="Courier New" w:cs="Courier New"/>
+          <w:sz w:val="20"/>
+          <w:szCs w:val="20"/>
+        </w:rPr>
+        <w:t>rec_start</w:t>
+      </w:r>
+      <w:proofErr w:type="spellEnd"/>
+      <w:r>
+        <w:rPr>
+          <w:rFonts w:ascii="Courier New" w:hAnsi="Courier New" w:cs="Courier New"/>
+          <w:sz w:val="20"/>
+          <w:szCs w:val="20"/>
+        </w:rPr>
+        <w:t xml:space="preserve"> = 1/365, or January 1st</w:t>
+      </w:r>
+    </w:p>
+    <w:p>
+      <w:pPr>
+        <w:spacing w:after="0" w:line="240" w:lineRule="auto"/>
+        <w:rPr>
+          <w:rFonts w:ascii="Courier New" w:hAnsi="Courier New" w:cs="Courier New"/>
+          <w:sz w:val="20"/>
+          <w:szCs w:val="20"/>
+        </w:rPr>
+      </w:pPr>
+      <w:r>
+        <w:rPr>
+          <w:rFonts w:ascii="Courier New" w:hAnsi="Courier New" w:cs="Courier New"/>
+          <w:sz w:val="20"/>
+          <w:szCs w:val="20"/>
+        </w:rPr>
+        <w:t xml:space="preserve">        </w:t>
+      </w:r>
+      <w:proofErr w:type="spellStart"/>
+      <w:r>
+        <w:rPr>
+          <w:rFonts w:ascii="Courier New" w:hAnsi="Courier New" w:cs="Courier New"/>
+          <w:sz w:val="20"/>
+          <w:szCs w:val="20"/>
+        </w:rPr>
+        <w:t>rec_stop</w:t>
+      </w:r>
+      <w:proofErr w:type="spellEnd"/>
+      <w:r>
+        <w:rPr>
+          <w:rFonts w:ascii="Courier New" w:hAnsi="Courier New" w:cs="Courier New"/>
+          <w:sz w:val="20"/>
+          <w:szCs w:val="20"/>
+        </w:rPr>
+        <w:t xml:space="preserve"> = 100/</w:t>
+      </w:r>
+      <w:r>
+        <w:rPr>
+          <w:rFonts w:ascii="Courier New" w:hAnsi="Courier New" w:cs="Courier New"/>
+          <w:sz w:val="20"/>
+          <w:szCs w:val="20"/>
+        </w:rPr>
+        <w:t>3</w:t>
+      </w:r>
+      <w:r>
+        <w:rPr>
+          <w:rFonts w:ascii="Courier New" w:hAnsi="Courier New" w:cs="Courier New"/>
+          <w:sz w:val="20"/>
+          <w:szCs w:val="20"/>
+        </w:rPr>
+        <w:t>6</w:t>
+      </w:r>
+      <w:r>
+        <w:rPr>
+          <w:rFonts w:ascii="Courier New" w:hAnsi="Courier New" w:cs="Courier New"/>
+          <w:sz w:val="20"/>
+          <w:szCs w:val="20"/>
+        </w:rPr>
         <w:t>5, or April 10</w:t>
       </w:r>
     </w:p>
@@ -4703,11 +5064,11 @@
       <w:pPr>
         <w:pStyle w:val="Heading3"/>
       </w:pPr>
-      <w:bookmarkStart w:id="10" w:name="_Toc152919078"/>
+      <w:bookmarkStart w:id="11" w:name="_Toc152919078"/>
       <w:r>
         <w:t>It then quantizes recruitment,</w:t>
       </w:r>
-      <w:bookmarkEnd w:id="10"/>
+      <w:bookmarkEnd w:id="11"/>
     </w:p>
     <w:p>
       <w:r>
@@ -4766,7 +5127,21 @@
         <w:rPr>
           <w:rFonts w:cs="Times New Roman"/>
         </w:rPr>
-        <w:t>) * exp(</w:t>
+        <w:t xml:space="preserve">) * </w:t>
+      </w:r>
+      <w:proofErr w:type="spellStart"/>
+      <w:r>
+        <w:rPr>
+          <w:rFonts w:cs="Times New Roman"/>
+        </w:rPr>
+        <w:t>exp</w:t>
+      </w:r>
+      <w:proofErr w:type="spellEnd"/>
+      <w:r>
+        <w:rPr>
+          <w:rFonts w:cs="Times New Roman"/>
+        </w:rPr>
+        <w:t>(</w:t>
       </w:r>
       <w:r>
         <w:rPr>
@@ -4829,18 +5204,26 @@
         <w:t>30mm</w:t>
       </w:r>
       <w:r>
-        <w:t>)  recruit(n).max_rec_ind = j</w:t>
+        <w:t>)  recruit(n).</w:t>
+      </w:r>
+      <w:proofErr w:type="spellStart"/>
+      <w:r>
+        <w:t>max_rec_ind</w:t>
+      </w:r>
+      <w:proofErr w:type="spellEnd"/>
+      <w:r>
+        <w:t xml:space="preserve"> = j</w:t>
       </w:r>
     </w:p>
     <w:p>
       <w:pPr>
         <w:pStyle w:val="Heading2"/>
       </w:pPr>
-      <w:bookmarkStart w:id="11" w:name="_Toc152919079"/>
+      <w:bookmarkStart w:id="12" w:name="_Toc152919079"/>
       <w:r>
         <w:t>Set Mortality</w:t>
       </w:r>
-      <w:bookmarkEnd w:id="11"/>
+      <w:bookmarkEnd w:id="12"/>
     </w:p>
     <w:p>
       <w:r>
@@ -5117,14 +5500,14 @@
           <w:shd w:val="clear" w:color="auto" w:fill="FFFFFF"/>
         </w:rPr>
       </w:pPr>
-      <w:bookmarkStart w:id="12" w:name="_Toc152919080"/>
+      <w:bookmarkStart w:id="13" w:name="_Toc152919080"/>
       <w:r>
         <w:rPr>
           <w:shd w:val="clear" w:color="auto" w:fill="FFFFFF"/>
         </w:rPr>
         <w:t>Decreasing logistic function</w:t>
       </w:r>
-      <w:bookmarkEnd w:id="12"/>
+      <w:bookmarkEnd w:id="13"/>
     </w:p>
     <w:p>
       <w:pPr>
@@ -5330,12 +5713,12 @@
       <w:pPr>
         <w:pStyle w:val="Heading3"/>
       </w:pPr>
-      <w:bookmarkStart w:id="13" w:name="_Toc152919081"/>
+      <w:bookmarkStart w:id="14" w:name="_Toc152919081"/>
       <w:r>
         <w:lastRenderedPageBreak/>
         <w:t>Fishing Effort</w:t>
       </w:r>
-      <w:bookmarkEnd w:id="13"/>
+      <w:bookmarkEnd w:id="14"/>
     </w:p>
     <w:p>
       <w:r>
@@ -5676,8 +6059,27 @@
         <w:t>#grids</w:t>
       </w:r>
       <w:r>
-        <w:t xml:space="preserve">).fishingEffort(yr_index) = </w:t>
-      </w:r>
+        <w:t>).</w:t>
+      </w:r>
+      <w:proofErr w:type="spellStart"/>
+      <w:proofErr w:type="gramStart"/>
+      <w:r>
+        <w:t>fishingEffort</w:t>
+      </w:r>
+      <w:proofErr w:type="spellEnd"/>
+      <w:r>
+        <w:t>(</w:t>
+      </w:r>
+      <w:proofErr w:type="spellStart"/>
+      <w:proofErr w:type="gramEnd"/>
+      <w:r>
+        <w:t>yr_index</w:t>
+      </w:r>
+      <w:proofErr w:type="spellEnd"/>
+      <w:r>
+        <w:t xml:space="preserve">) = </w:t>
+      </w:r>
+      <w:proofErr w:type="spellStart"/>
       <w:r>
         <w:rPr>
           <w:b/>
@@ -5685,132 +6087,235 @@
         </w:rPr>
         <w:t>FYrGBcGBoMA</w:t>
       </w:r>
+      <w:proofErr w:type="spellEnd"/>
       <w:r>
         <w:rPr>
           <w:b/>
           <w:i/>
         </w:rPr>
-        <w:t>(yr_index, 4)</w:t>
-      </w:r>
-    </w:p>
-    <w:p>
-      <w:pPr>
-        <w:ind w:left="360" w:hanging="360"/>
-      </w:pPr>
-      <w:r>
-        <w:t>Else</w:t>
-      </w:r>
-      <w:r>
-        <w:br/>
-        <w:t xml:space="preserve">If </w:t>
-      </w:r>
-      <w:r>
-        <w:t xml:space="preserve">grid </w:t>
-      </w:r>
-      <w:r>
-        <w:t>posn is closed</w:t>
-      </w:r>
-    </w:p>
-    <w:p>
-      <w:pPr>
-        <w:ind w:left="360" w:hanging="360"/>
+        <w:t>(</w:t>
+      </w:r>
+      <w:proofErr w:type="spellStart"/>
+      <w:r>
         <w:rPr>
           <w:b/>
           <w:i/>
         </w:rPr>
-      </w:pPr>
-      <w:r>
-        <w:tab/>
-      </w:r>
-      <w:r>
-        <w:tab/>
-      </w:r>
-      <w:r>
-        <w:t>Mortality (</w:t>
-      </w:r>
-      <w:r>
-        <w:t>#grids</w:t>
-      </w:r>
-      <w:r>
-        <w:t xml:space="preserve">).fishingEffort(yr_index) = </w:t>
-      </w:r>
+        <w:t>yr_index</w:t>
+      </w:r>
+      <w:proofErr w:type="spellEnd"/>
       <w:r>
         <w:rPr>
           <w:b/>
           <w:i/>
         </w:rPr>
-        <w:t>FYrGBcGBoMA</w:t>
-      </w:r>
-      <w:r>
+        <w:t>, 4)</w:t>
+      </w:r>
+    </w:p>
+    <w:p>
+      <w:pPr>
+        <w:ind w:left="360" w:hanging="360"/>
+      </w:pPr>
+      <w:r>
+        <w:t>Else</w:t>
+      </w:r>
+      <w:r>
+        <w:br/>
+      </w:r>
+      <w:proofErr w:type="gramStart"/>
+      <w:r>
+        <w:t>If</w:t>
+      </w:r>
+      <w:proofErr w:type="gramEnd"/>
+      <w:r>
+        <w:t xml:space="preserve"> </w:t>
+      </w:r>
+      <w:r>
+        <w:t xml:space="preserve">grid </w:t>
+      </w:r>
+      <w:proofErr w:type="spellStart"/>
+      <w:r>
+        <w:t>posn</w:t>
+      </w:r>
+      <w:proofErr w:type="spellEnd"/>
+      <w:r>
+        <w:t xml:space="preserve"> is closed</w:t>
+      </w:r>
+    </w:p>
+    <w:p>
+      <w:pPr>
+        <w:ind w:left="360" w:hanging="360"/>
         <w:rPr>
           <w:b/>
           <w:i/>
         </w:rPr>
-        <w:t>(yr_index, 2)</w:t>
-      </w:r>
-    </w:p>
-    <w:p>
-      <w:pPr>
-        <w:ind w:left="360" w:hanging="360"/>
+      </w:pPr>
+      <w:r>
+        <w:tab/>
+      </w:r>
+      <w:r>
+        <w:tab/>
+      </w:r>
+      <w:r>
+        <w:t>Mortality (</w:t>
+      </w:r>
+      <w:r>
+        <w:t>#grids</w:t>
+      </w:r>
+      <w:r>
+        <w:t>).</w:t>
+      </w:r>
+      <w:proofErr w:type="spellStart"/>
+      <w:proofErr w:type="gramStart"/>
+      <w:r>
+        <w:t>fishingEffort</w:t>
+      </w:r>
+      <w:proofErr w:type="spellEnd"/>
+      <w:r>
+        <w:t>(</w:t>
+      </w:r>
+      <w:proofErr w:type="spellStart"/>
+      <w:proofErr w:type="gramEnd"/>
+      <w:r>
+        <w:t>yr_index</w:t>
+      </w:r>
+      <w:proofErr w:type="spellEnd"/>
+      <w:r>
+        <w:t xml:space="preserve">) = </w:t>
+      </w:r>
+      <w:proofErr w:type="spellStart"/>
+      <w:r>
         <w:rPr>
           <w:b/>
           <w:i/>
         </w:rPr>
-      </w:pPr>
+        <w:t>FYrGBcGBoMA</w:t>
+      </w:r>
+      <w:proofErr w:type="spellEnd"/>
       <w:r>
         <w:rPr>
           <w:b/>
           <w:i/>
         </w:rPr>
-        <w:tab/>
-      </w:r>
-      <w:r>
-        <w:t>Else</w:t>
-      </w:r>
+        <w:t>(</w:t>
+      </w:r>
+      <w:proofErr w:type="spellStart"/>
       <w:r>
         <w:rPr>
           <w:b/>
           <w:i/>
         </w:rPr>
-        <w:br/>
-      </w:r>
-      <w:r>
-        <w:t xml:space="preserve"> </w:t>
-      </w:r>
-      <w:r>
-        <w:tab/>
-        <w:t>Mortality(</w:t>
-      </w:r>
-      <w:r>
-        <w:t>#grids</w:t>
-      </w:r>
-      <w:r>
-        <w:t xml:space="preserve">).fishingEffort(yr_index) = </w:t>
-      </w:r>
+        <w:t>yr_index</w:t>
+      </w:r>
+      <w:proofErr w:type="spellEnd"/>
       <w:r>
         <w:rPr>
           <w:b/>
           <w:i/>
         </w:rPr>
-        <w:t>FYrGBcGBoMA</w:t>
-      </w:r>
-      <w:r>
+        <w:t>, 2)</w:t>
+      </w:r>
+    </w:p>
+    <w:p>
+      <w:pPr>
+        <w:ind w:left="360" w:hanging="360"/>
         <w:rPr>
           <w:b/>
           <w:i/>
         </w:rPr>
-        <w:t>(yr_index, 3)</w:t>
+      </w:pPr>
+      <w:r>
+        <w:rPr>
+          <w:b/>
+          <w:i/>
+        </w:rPr>
+        <w:tab/>
+      </w:r>
+      <w:r>
+        <w:t>Else</w:t>
+      </w:r>
+      <w:r>
+        <w:rPr>
+          <w:b/>
+          <w:i/>
+        </w:rPr>
+        <w:br/>
+      </w:r>
+      <w:r>
+        <w:t xml:space="preserve"> </w:t>
+      </w:r>
+      <w:r>
+        <w:tab/>
+      </w:r>
+      <w:proofErr w:type="gramStart"/>
+      <w:r>
+        <w:t>Mortality(</w:t>
+      </w:r>
+      <w:proofErr w:type="gramEnd"/>
+      <w:r>
+        <w:t>#grids</w:t>
+      </w:r>
+      <w:r>
+        <w:t>).</w:t>
+      </w:r>
+      <w:proofErr w:type="spellStart"/>
+      <w:r>
+        <w:t>fishingEffort</w:t>
+      </w:r>
+      <w:proofErr w:type="spellEnd"/>
+      <w:r>
+        <w:t>(</w:t>
+      </w:r>
+      <w:proofErr w:type="spellStart"/>
+      <w:r>
+        <w:t>yr_index</w:t>
+      </w:r>
+      <w:proofErr w:type="spellEnd"/>
+      <w:r>
+        <w:t xml:space="preserve">) = </w:t>
+      </w:r>
+      <w:proofErr w:type="spellStart"/>
+      <w:r>
+        <w:rPr>
+          <w:b/>
+          <w:i/>
+        </w:rPr>
+        <w:t>FYrGBcGBoMA</w:t>
+      </w:r>
+      <w:proofErr w:type="spellEnd"/>
+      <w:r>
+        <w:rPr>
+          <w:b/>
+          <w:i/>
+        </w:rPr>
+        <w:t>(</w:t>
+      </w:r>
+      <w:proofErr w:type="spellStart"/>
+      <w:r>
+        <w:rPr>
+          <w:b/>
+          <w:i/>
+        </w:rPr>
+        <w:t>yr_index</w:t>
+      </w:r>
+      <w:proofErr w:type="spellEnd"/>
+      <w:r>
+        <w:rPr>
+          <w:b/>
+          <w:i/>
+        </w:rPr>
+        <w:t>, 3)</w:t>
       </w:r>
     </w:p>
     <w:p>
       <w:pPr>
         <w:pStyle w:val="Heading1"/>
       </w:pPr>
-      <w:bookmarkStart w:id="14" w:name="_Toc152919082"/>
+      <w:bookmarkStart w:id="15" w:name="_Toc152919082"/>
       <w:r>
         <w:t>Main Loop</w:t>
       </w:r>
-      <w:bookmarkEnd w:id="14"/>
+      <w:bookmarkEnd w:id="15"/>
     </w:p>
     <w:p>
       <w:pPr>
@@ -5834,14 +6339,14 @@
       <w:pPr>
         <w:pStyle w:val="Heading2"/>
       </w:pPr>
-      <w:bookmarkStart w:id="15" w:name="_Toc152919083"/>
+      <w:bookmarkStart w:id="16" w:name="_Toc152919083"/>
       <w:r>
         <w:t>D</w:t>
       </w:r>
       <w:r>
         <w:t>etermine Selectivity</w:t>
       </w:r>
-      <w:bookmarkEnd w:id="15"/>
+      <w:bookmarkEnd w:id="16"/>
     </w:p>
     <w:p>
       <w:pPr>
@@ -5914,13 +6419,21 @@
         <w:ind w:left="360"/>
       </w:pPr>
       <w:r>
-        <w:t>Where a</w:t>
+        <w:t xml:space="preserve">Where </w:t>
+      </w:r>
+      <w:proofErr w:type="gramStart"/>
+      <w:r>
+        <w:t>a</w:t>
       </w:r>
       <w:r>
         <w:t xml:space="preserve"> </w:t>
       </w:r>
       <w:r>
-        <w:t>and b are based on year and domain.</w:t>
+        <w:t>and</w:t>
+      </w:r>
+      <w:proofErr w:type="gramEnd"/>
+      <w:r>
+        <w:t xml:space="preserve"> b are based on year and domain.</w:t>
       </w:r>
     </w:p>
     <w:p>
@@ -5942,7 +6455,15 @@
         <w:t>size is &gt; 90 mm</w:t>
       </w:r>
       <w:r>
-        <w:t xml:space="preserve"> (or 100mm and is_closed for GB)</w:t>
+        <w:t xml:space="preserve"> (or 100mm and </w:t>
+      </w:r>
+      <w:proofErr w:type="spellStart"/>
+      <w:r>
+        <w:t>is_closed</w:t>
+      </w:r>
+      <w:proofErr w:type="spellEnd"/>
+      <w:r>
+        <w:t xml:space="preserve"> for GB)</w:t>
       </w:r>
       <w:r>
         <w:t xml:space="preserve"> for which case </w:t>
@@ -5969,11 +6490,11 @@
       <w:pPr>
         <w:pStyle w:val="Heading2"/>
       </w:pPr>
-      <w:bookmarkStart w:id="16" w:name="_Toc152919084"/>
+      <w:bookmarkStart w:id="17" w:name="_Toc152919084"/>
       <w:r>
         <w:t>Set Fishing Effort</w:t>
       </w:r>
-      <w:bookmarkEnd w:id="16"/>
+      <w:bookmarkEnd w:id="17"/>
     </w:p>
     <w:p>
       <w:pPr>
@@ -5996,11 +6517,11 @@
       <w:pPr>
         <w:pStyle w:val="Heading3"/>
       </w:pPr>
-      <w:bookmarkStart w:id="17" w:name="_Toc152919085"/>
+      <w:bookmarkStart w:id="18" w:name="_Toc152919085"/>
       <w:r>
         <w:t>Determine Total Catch. Landings</w:t>
       </w:r>
-      <w:bookmarkEnd w:id="17"/>
+      <w:bookmarkEnd w:id="18"/>
     </w:p>
     <w:p>
       <w:r>
@@ -6391,13 +6912,23 @@
           <w:szCs w:val="24"/>
         </w:rPr>
       </w:pPr>
+      <w:proofErr w:type="spellStart"/>
       <w:r>
         <w:rPr>
           <w:rFonts w:eastAsia="Times New Roman" w:cs="Times New Roman"/>
           <w:color w:val="FF0000"/>
           <w:szCs w:val="24"/>
         </w:rPr>
-        <w:t xml:space="preserve">NumberLandedAtSize = </w:t>
+        <w:t>NumberLandedAtSize</w:t>
+      </w:r>
+      <w:proofErr w:type="spellEnd"/>
+      <w:r>
+        <w:rPr>
+          <w:rFonts w:eastAsia="Times New Roman" w:cs="Times New Roman"/>
+          <w:color w:val="FF0000"/>
+          <w:szCs w:val="24"/>
+        </w:rPr>
+        <w:t xml:space="preserve"> = </w:t>
       </w:r>
     </w:p>
     <w:p>
@@ -6416,8 +6947,72 @@
           <w:color w:val="FF0000"/>
           <w:szCs w:val="24"/>
         </w:rPr>
-        <w:t>(1-exp(-F*timestep))*PopulationNumberAtSize*SelectivityAtSize</w:t>
-      </w:r>
+        <w:t>(1-</w:t>
+      </w:r>
+      <w:proofErr w:type="gramStart"/>
+      <w:r>
+        <w:rPr>
+          <w:rFonts w:eastAsia="Times New Roman" w:cs="Times New Roman"/>
+          <w:color w:val="FF0000"/>
+          <w:szCs w:val="24"/>
+        </w:rPr>
+        <w:t>exp(</w:t>
+      </w:r>
+      <w:proofErr w:type="gramEnd"/>
+      <w:r>
+        <w:rPr>
+          <w:rFonts w:eastAsia="Times New Roman" w:cs="Times New Roman"/>
+          <w:color w:val="FF0000"/>
+          <w:szCs w:val="24"/>
+        </w:rPr>
+        <w:t>-F*</w:t>
+      </w:r>
+      <w:proofErr w:type="spellStart"/>
+      <w:r>
+        <w:rPr>
+          <w:rFonts w:eastAsia="Times New Roman" w:cs="Times New Roman"/>
+          <w:color w:val="FF0000"/>
+          <w:szCs w:val="24"/>
+        </w:rPr>
+        <w:t>timestep</w:t>
+      </w:r>
+      <w:proofErr w:type="spellEnd"/>
+      <w:r>
+        <w:rPr>
+          <w:rFonts w:eastAsia="Times New Roman" w:cs="Times New Roman"/>
+          <w:color w:val="FF0000"/>
+          <w:szCs w:val="24"/>
+        </w:rPr>
+        <w:t>))*</w:t>
+      </w:r>
+      <w:proofErr w:type="spellStart"/>
+      <w:r>
+        <w:rPr>
+          <w:rFonts w:eastAsia="Times New Roman" w:cs="Times New Roman"/>
+          <w:color w:val="FF0000"/>
+          <w:szCs w:val="24"/>
+        </w:rPr>
+        <w:t>PopulationNumberAtSize</w:t>
+      </w:r>
+      <w:proofErr w:type="spellEnd"/>
+      <w:r>
+        <w:rPr>
+          <w:rFonts w:eastAsia="Times New Roman" w:cs="Times New Roman"/>
+          <w:color w:val="FF0000"/>
+          <w:szCs w:val="24"/>
+        </w:rPr>
+        <w:t>*</w:t>
+      </w:r>
+      <w:proofErr w:type="spellStart"/>
+      <w:r>
+        <w:rPr>
+          <w:rFonts w:eastAsia="Times New Roman" w:cs="Times New Roman"/>
+          <w:color w:val="FF0000"/>
+          <w:szCs w:val="24"/>
+        </w:rPr>
+        <w:t>SelectivityAtSize</w:t>
+      </w:r>
+      <w:proofErr w:type="spellEnd"/>
     </w:p>
     <w:p>
       <w:pPr>
@@ -6448,6 +7043,7 @@
           <w:szCs w:val="24"/>
         </w:rPr>
       </w:pPr>
+      <w:proofErr w:type="spellStart"/>
       <w:r>
         <w:rPr>
           <w:rFonts w:eastAsia="Times New Roman" w:cs="Times New Roman"/>
@@ -6456,6 +7052,7 @@
         </w:rPr>
         <w:t>PopulationNumberAtSize</w:t>
       </w:r>
+      <w:proofErr w:type="spellEnd"/>
       <w:r>
         <w:rPr>
           <w:rFonts w:eastAsia="Times New Roman" w:cs="Times New Roman"/>
@@ -6475,6 +7072,7 @@
           <w:szCs w:val="24"/>
         </w:rPr>
       </w:pPr>
+      <w:proofErr w:type="spellStart"/>
       <w:r>
         <w:rPr>
           <w:rFonts w:eastAsia="Times New Roman" w:cs="Times New Roman"/>
@@ -6483,6 +7081,7 @@
         </w:rPr>
         <w:t>SelectivityAtSize</w:t>
       </w:r>
+      <w:proofErr w:type="spellEnd"/>
       <w:r>
         <w:rPr>
           <w:rFonts w:eastAsia="Times New Roman" w:cs="Times New Roman"/>
@@ -6513,13 +7112,41 @@
           <w:szCs w:val="24"/>
         </w:rPr>
       </w:pPr>
+      <w:proofErr w:type="gramStart"/>
       <w:r>
         <w:rPr>
           <w:rFonts w:eastAsia="Times New Roman" w:cs="Times New Roman"/>
           <w:color w:val="FF0000"/>
           <w:szCs w:val="24"/>
         </w:rPr>
-        <w:t xml:space="preserve">which would be looped through (or better, use elemental vector multiplication) all sizes &gt; CullSize and all spatial locations. </w:t>
+        <w:t>which</w:t>
+      </w:r>
+      <w:proofErr w:type="gramEnd"/>
+      <w:r>
+        <w:rPr>
+          <w:rFonts w:eastAsia="Times New Roman" w:cs="Times New Roman"/>
+          <w:color w:val="FF0000"/>
+          <w:szCs w:val="24"/>
+        </w:rPr>
+        <w:t xml:space="preserve"> would be looped through (or better, use elemental vector multiplication) all sizes &gt; </w:t>
+      </w:r>
+      <w:proofErr w:type="spellStart"/>
+      <w:r>
+        <w:rPr>
+          <w:rFonts w:eastAsia="Times New Roman" w:cs="Times New Roman"/>
+          <w:color w:val="FF0000"/>
+          <w:szCs w:val="24"/>
+        </w:rPr>
+        <w:t>CullSize</w:t>
+      </w:r>
+      <w:proofErr w:type="spellEnd"/>
+      <w:r>
+        <w:rPr>
+          <w:rFonts w:eastAsia="Times New Roman" w:cs="Times New Roman"/>
+          <w:color w:val="FF0000"/>
+          <w:szCs w:val="24"/>
+        </w:rPr>
+        <w:t xml:space="preserve"> and all spatial locations. </w:t>
       </w:r>
     </w:p>
     <w:p>
@@ -6555,13 +7182,212 @@
     <w:p/>
     <w:p>
       <w:pPr>
+        <w:rPr>
+          <w:rFonts w:ascii="Arial" w:hAnsi="Arial" w:cs="Arial"/>
+          <w:color w:val="222222"/>
+          <w:shd w:val="clear" w:color="auto" w:fill="FFFFFF"/>
+        </w:rPr>
+      </w:pPr>
+      <w:proofErr w:type="spellStart"/>
+      <w:r>
+        <w:rPr>
+          <w:rFonts w:ascii="Arial" w:hAnsi="Arial" w:cs="Arial"/>
+          <w:color w:val="222222"/>
+          <w:shd w:val="clear" w:color="auto" w:fill="FFFFFF"/>
+        </w:rPr>
+        <w:t>NumberLandedAtSize</w:t>
+      </w:r>
+      <w:proofErr w:type="spellEnd"/>
+      <w:r>
+        <w:rPr>
+          <w:rFonts w:ascii="Arial" w:hAnsi="Arial" w:cs="Arial"/>
+          <w:color w:val="222222"/>
+          <w:shd w:val="clear" w:color="auto" w:fill="FFFFFF"/>
+        </w:rPr>
+        <w:t xml:space="preserve"> =</w:t>
+      </w:r>
+    </w:p>
+    <w:p>
+      <w:r>
+        <w:rPr>
+          <w:rFonts w:ascii="Arial" w:hAnsi="Arial" w:cs="Arial"/>
+          <w:color w:val="222222"/>
+          <w:shd w:val="clear" w:color="auto" w:fill="FFFFFF"/>
+        </w:rPr>
+        <w:tab/>
+      </w:r>
+      <w:r>
+        <w:rPr>
+          <w:rFonts w:ascii="Arial" w:hAnsi="Arial" w:cs="Arial"/>
+          <w:color w:val="222222"/>
+          <w:shd w:val="clear" w:color="auto" w:fill="FFFFFF"/>
+        </w:rPr>
+        <w:t xml:space="preserve"> (1-</w:t>
+      </w:r>
+      <w:proofErr w:type="gramStart"/>
+      <w:r>
+        <w:rPr>
+          <w:rFonts w:ascii="Arial" w:hAnsi="Arial" w:cs="Arial"/>
+          <w:color w:val="222222"/>
+          <w:shd w:val="clear" w:color="auto" w:fill="FFFFFF"/>
+        </w:rPr>
+        <w:t>exp(</w:t>
+      </w:r>
+      <w:proofErr w:type="gramEnd"/>
+      <w:r>
+        <w:rPr>
+          <w:rFonts w:ascii="Arial" w:hAnsi="Arial" w:cs="Arial"/>
+          <w:color w:val="222222"/>
+          <w:shd w:val="clear" w:color="auto" w:fill="FFFFFF"/>
+        </w:rPr>
+        <w:t>-F*</w:t>
+      </w:r>
+      <w:proofErr w:type="spellStart"/>
+      <w:r>
+        <w:rPr>
+          <w:rFonts w:ascii="Arial" w:hAnsi="Arial" w:cs="Arial"/>
+          <w:color w:val="222222"/>
+          <w:shd w:val="clear" w:color="auto" w:fill="FFFFFF"/>
+        </w:rPr>
+        <w:t>timestep</w:t>
+      </w:r>
+      <w:proofErr w:type="spellEnd"/>
+      <w:r>
+        <w:rPr>
+          <w:rFonts w:ascii="Arial" w:hAnsi="Arial" w:cs="Arial"/>
+          <w:color w:val="222222"/>
+          <w:shd w:val="clear" w:color="auto" w:fill="FFFFFF"/>
+        </w:rPr>
+        <w:t>))*</w:t>
+      </w:r>
+      <w:proofErr w:type="spellStart"/>
+      <w:r>
+        <w:rPr>
+          <w:rFonts w:ascii="Arial" w:hAnsi="Arial" w:cs="Arial"/>
+          <w:color w:val="222222"/>
+          <w:shd w:val="clear" w:color="auto" w:fill="FFFFFF"/>
+        </w:rPr>
+        <w:t>PopulationNumberAtSize</w:t>
+      </w:r>
+      <w:proofErr w:type="spellEnd"/>
+      <w:r>
+        <w:rPr>
+          <w:rFonts w:ascii="Arial" w:hAnsi="Arial" w:cs="Arial"/>
+          <w:color w:val="222222"/>
+          <w:shd w:val="clear" w:color="auto" w:fill="FFFFFF"/>
+        </w:rPr>
+        <w:t>*</w:t>
+      </w:r>
+      <w:proofErr w:type="spellStart"/>
+      <w:r>
+        <w:rPr>
+          <w:rFonts w:ascii="Arial" w:hAnsi="Arial" w:cs="Arial"/>
+          <w:color w:val="222222"/>
+          <w:shd w:val="clear" w:color="auto" w:fill="FFFFFF"/>
+        </w:rPr>
+        <w:t>SelectivityAtSize</w:t>
+      </w:r>
+      <w:proofErr w:type="spellEnd"/>
+    </w:p>
+    <w:p>
+      <w:proofErr w:type="spellStart"/>
+      <w:r>
+        <w:rPr>
+          <w:rFonts w:eastAsia="Times New Roman" w:cs="Times New Roman"/>
+          <w:color w:val="FF0000"/>
+          <w:szCs w:val="24"/>
+        </w:rPr>
+        <w:t>PopulationNumberAtSize</w:t>
+      </w:r>
+      <w:proofErr w:type="spellEnd"/>
+      <w:r>
+        <w:rPr>
+          <w:rFonts w:eastAsia="Times New Roman" w:cs="Times New Roman"/>
+          <w:color w:val="FF0000"/>
+          <w:szCs w:val="24"/>
+        </w:rPr>
+        <w:t>*</w:t>
+      </w:r>
+      <w:proofErr w:type="spellStart"/>
+      <w:r>
+        <w:rPr>
+          <w:rFonts w:eastAsia="Times New Roman" w:cs="Times New Roman"/>
+          <w:color w:val="FF0000"/>
+          <w:szCs w:val="24"/>
+        </w:rPr>
+        <w:t>SelectivityAtSize</w:t>
+      </w:r>
+      <w:proofErr w:type="spellEnd"/>
+      <w:r>
+        <w:t xml:space="preserve"> </w:t>
+      </w:r>
+      <w:r>
+        <w:br/>
+      </w:r>
+      <w:r>
+        <w:t>population</w:t>
+      </w:r>
+      <w:r>
+        <w:t xml:space="preserve"> = </w:t>
+      </w:r>
+      <w:proofErr w:type="gramStart"/>
+      <w:r>
+        <w:t>mortality(</w:t>
+      </w:r>
+      <w:proofErr w:type="gramEnd"/>
+      <w:r>
+        <w:t>j)%select(1:num_size_classes)</w:t>
+      </w:r>
+      <w:r>
+        <w:br/>
+      </w:r>
+      <w:r>
+        <w:tab/>
+      </w:r>
+      <w:r>
+        <w:t xml:space="preserve"> * state(j, 1:num_size_classes)</w:t>
+      </w:r>
+      <w:r>
+        <w:t xml:space="preserve"> * </w:t>
+      </w:r>
+      <w:proofErr w:type="spellStart"/>
+      <w:r>
+        <w:t>grid_area_sqm</w:t>
+      </w:r>
+      <w:proofErr w:type="spellEnd"/>
+    </w:p>
+    <w:p>
+      <w:r>
+        <w:t xml:space="preserve">Fishing Effort is a function of </w:t>
+      </w:r>
+      <w:r>
+        <w:t>Data/Landings_75-19nh.csv</w:t>
+      </w:r>
+      <w:r>
+        <w:t xml:space="preserve"> used to determine </w:t>
+      </w:r>
+      <w:proofErr w:type="spellStart"/>
+      <w:r>
+        <w:t>TotalCatch</w:t>
+      </w:r>
+      <w:proofErr w:type="spellEnd"/>
+      <w:r>
+        <w:t xml:space="preserve"> </w:t>
+      </w:r>
+      <w:r>
+        <w:br/>
+        <w:t>It would become a cyclic computation</w:t>
+      </w:r>
+    </w:p>
+    <w:p>
+      <w:pPr>
         <w:pStyle w:val="Heading3"/>
       </w:pPr>
-      <w:bookmarkStart w:id="18" w:name="_Toc152919086"/>
+      <w:bookmarkStart w:id="19" w:name="_Toc152919086"/>
       <w:r>
         <w:t>USD</w:t>
       </w:r>
-      <w:bookmarkEnd w:id="18"/>
+      <w:bookmarkEnd w:id="19"/>
     </w:p>
     <w:p>
       <w:pPr>
@@ -6575,11 +7401,21 @@
       <w:pPr>
         <w:ind w:left="720"/>
       </w:pPr>
-      <w:r>
-        <w:t>scallops_per_sqm</w:t>
-      </w:r>
-      <w:r>
-        <w:t>(1:num_grids)</w:t>
+      <w:proofErr w:type="spellStart"/>
+      <w:r>
+        <w:t>scallops_per_</w:t>
+      </w:r>
+      <w:proofErr w:type="gramStart"/>
+      <w:r>
+        <w:t>sqm</w:t>
+      </w:r>
+      <w:proofErr w:type="spellEnd"/>
+      <w:r>
+        <w:t>(</w:t>
+      </w:r>
+      <w:proofErr w:type="gramEnd"/>
+      <w:r>
+        <w:t>1:num_grids)</w:t>
       </w:r>
       <w:r>
         <w:t xml:space="preserve"> = </w:t>
@@ -6624,7 +7460,15 @@
         <w:t>&gt; 0.1</w:t>
       </w:r>
       <w:r>
-        <w:t xml:space="preserve"> lbs </w:t>
+        <w:t xml:space="preserve"> </w:t>
+      </w:r>
+      <w:proofErr w:type="spellStart"/>
+      <w:r>
+        <w:t>lbs</w:t>
+      </w:r>
+      <w:proofErr w:type="spellEnd"/>
+      <w:r>
+        <w:t xml:space="preserve"> </w:t>
       </w:r>
       <w:r>
         <w:t xml:space="preserve"> into cnt10</w:t>
@@ -6643,8 +7487,13 @@
         <w:t>&lt;= 0.1 and &gt; 0.02</w:t>
       </w:r>
       <w:r>
-        <w:t xml:space="preserve"> lbs</w:t>
-      </w:r>
+        <w:t xml:space="preserve"> </w:t>
+      </w:r>
+      <w:proofErr w:type="spellStart"/>
+      <w:r>
+        <w:t>lbs</w:t>
+      </w:r>
+      <w:proofErr w:type="spellEnd"/>
       <w:r>
         <w:t xml:space="preserve"> into cnt20</w:t>
       </w:r>
@@ -6662,8 +7511,13 @@
         <w:t>&lt;= 0.2 and &gt; 0.03333</w:t>
       </w:r>
       <w:r>
-        <w:t xml:space="preserve"> lbs</w:t>
-      </w:r>
+        <w:t xml:space="preserve"> </w:t>
+      </w:r>
+      <w:proofErr w:type="spellStart"/>
+      <w:r>
+        <w:t>lbs</w:t>
+      </w:r>
+      <w:proofErr w:type="spellEnd"/>
       <w:r>
         <w:t xml:space="preserve"> into cnt30</w:t>
       </w:r>
@@ -7100,14 +7954,32 @@
         </w:tabs>
         <w:ind w:left="720"/>
       </w:pPr>
-      <w:r>
-        <w:t>USD_per_pound</w:t>
-      </w:r>
+      <w:proofErr w:type="spellStart"/>
+      <w:r>
+        <w:t>USD_per_</w:t>
+      </w:r>
+      <w:proofErr w:type="gramStart"/>
+      <w:r>
+        <w:t>pound</w:t>
+      </w:r>
+      <w:proofErr w:type="spellEnd"/>
       <w:r>
         <w:t xml:space="preserve"> </w:t>
       </w:r>
       <w:r>
-        <w:t xml:space="preserve"> = cnt10 * scallopPrice(</w:t>
+        <w:t xml:space="preserve"> =</w:t>
+      </w:r>
+      <w:proofErr w:type="gramEnd"/>
+      <w:r>
+        <w:t xml:space="preserve"> cnt10 * </w:t>
+      </w:r>
+      <w:proofErr w:type="spellStart"/>
+      <w:r>
+        <w:t>scallopPrice</w:t>
+      </w:r>
+      <w:proofErr w:type="spellEnd"/>
+      <w:r>
+        <w:t>(</w:t>
       </w:r>
       <w:r>
         <w:t>1)</w:t>
@@ -7120,7 +7992,15 @@
         <w:tab/>
       </w:r>
       <w:r>
-        <w:t>+ cnt10to20 * scallopPrice(2)</w:t>
+        <w:t xml:space="preserve">+ cnt10to20 * </w:t>
+      </w:r>
+      <w:proofErr w:type="spellStart"/>
+      <w:r>
+        <w:t>scallopPrice</w:t>
+      </w:r>
+      <w:proofErr w:type="spellEnd"/>
+      <w:r>
+        <w:t>(2)</w:t>
       </w:r>
       <w:r>
         <w:br/>
@@ -7128,7 +8008,15 @@
       </w:r>
       <w:r>
         <w:tab/>
-        <w:t>+ cnt20to30 * scallopPrice(3)</w:t>
+        <w:t xml:space="preserve">+ cnt20to30 * </w:t>
+      </w:r>
+      <w:proofErr w:type="spellStart"/>
+      <w:r>
+        <w:t>scallopPrice</w:t>
+      </w:r>
+      <w:proofErr w:type="spellEnd"/>
+      <w:r>
+        <w:t>(3)</w:t>
       </w:r>
       <w:r>
         <w:br/>
@@ -7136,7 +8024,15 @@
       </w:r>
       <w:r>
         <w:tab/>
-        <w:t>+ cnt30plus * scallopPrice(4)</w:t>
+        <w:t xml:space="preserve">+ cnt30plus * </w:t>
+      </w:r>
+      <w:proofErr w:type="spellStart"/>
+      <w:r>
+        <w:t>scallopPrice</w:t>
+      </w:r>
+      <w:proofErr w:type="spellEnd"/>
+      <w:r>
+        <w:t>(4)</w:t>
       </w:r>
     </w:p>
     <w:p>
@@ -7147,7 +8043,7 @@
           <w:numId w:val="16"/>
         </w:numPr>
       </w:pPr>
-      <w:bookmarkStart w:id="19" w:name="_Toc152919087"/>
+      <w:bookmarkStart w:id="20" w:name="_Toc152919087"/>
       <w:r>
         <w:t>Determine total wei</w:t>
       </w:r>
@@ -7160,15 +8056,22 @@
       <w:r>
         <w:br/>
       </w:r>
+      <w:proofErr w:type="spellStart"/>
       <w:r>
         <w:t>totalWeight_lbs</w:t>
       </w:r>
+      <w:proofErr w:type="spellEnd"/>
       <w:r>
         <w:t>(1:num_grids)</w:t>
       </w:r>
       <w:r>
-        <w:t xml:space="preserve"> = sum(scallops_per_sqm</w:t>
-      </w:r>
+        <w:t xml:space="preserve"> = sum(</w:t>
+      </w:r>
+      <w:proofErr w:type="spellStart"/>
+      <w:r>
+        <w:t>scallops_per_sqm</w:t>
+      </w:r>
+      <w:proofErr w:type="spellEnd"/>
       <w:r>
         <w:t>(1:num_grids)</w:t>
       </w:r>
@@ -7177,16 +8080,28 @@
       </w:r>
       <w:r>
         <w:tab/>
+      </w:r>
+      <w:proofErr w:type="spellStart"/>
+      <w:r>
         <w:t>w</w:t>
       </w:r>
       <w:r>
         <w:t>eight_grams</w:t>
       </w:r>
+      <w:proofErr w:type="spellEnd"/>
       <w:r>
         <w:t>(1:num_grids)</w:t>
       </w:r>
       <w:r>
-        <w:t xml:space="preserve"> / grams_per_pound)</w:t>
+        <w:t xml:space="preserve"> / </w:t>
+      </w:r>
+      <w:proofErr w:type="spellStart"/>
+      <w:r>
+        <w:t>grams_per_pound</w:t>
+      </w:r>
+      <w:proofErr w:type="spellEnd"/>
+      <w:r>
+        <w:t>)</w:t>
       </w:r>
     </w:p>
     <w:p>
@@ -7198,25 +8113,30 @@
         </w:numPr>
       </w:pPr>
       <w:r>
-        <w:lastRenderedPageBreak/>
         <w:t>Compute worth in dollars</w:t>
       </w:r>
       <w:r>
         <w:br/>
+      </w:r>
+      <w:proofErr w:type="spellStart"/>
+      <w:r>
         <w:t>TotalD</w:t>
       </w:r>
       <w:r>
         <w:t>ollars</w:t>
       </w:r>
+      <w:proofErr w:type="spellEnd"/>
       <w:r>
         <w:t>(1:num_grids)</w:t>
       </w:r>
       <w:r>
         <w:t xml:space="preserve"> = </w:t>
       </w:r>
+      <w:proofErr w:type="spellStart"/>
       <w:r>
         <w:t>USD_per_pound</w:t>
       </w:r>
+      <w:proofErr w:type="spellEnd"/>
       <w:r>
         <w:t>(1:num_grids)</w:t>
       </w:r>
@@ -7224,8 +8144,13 @@
         <w:t xml:space="preserve"> </w:t>
       </w:r>
       <w:r>
-        <w:t>* grid_area_sqm</w:t>
-      </w:r>
+        <w:t xml:space="preserve">* </w:t>
+      </w:r>
+      <w:proofErr w:type="spellStart"/>
+      <w:r>
+        <w:t>grid_area_sqm</w:t>
+      </w:r>
+      <w:proofErr w:type="spellEnd"/>
       <w:r>
         <w:t xml:space="preserve"> </w:t>
       </w:r>
@@ -7234,14 +8159,26 @@
       </w:r>
       <w:r>
         <w:tab/>
+      </w:r>
+      <w:proofErr w:type="spellStart"/>
+      <w:r>
         <w:t>t</w:t>
       </w:r>
       <w:r>
         <w:t>otalW</w:t>
       </w:r>
       <w:r>
-        <w:t>eight _lbs</w:t>
-      </w:r>
+        <w:t>eight</w:t>
+      </w:r>
+      <w:proofErr w:type="spellEnd"/>
+      <w:r>
+        <w:t xml:space="preserve"> _</w:t>
+      </w:r>
+      <w:proofErr w:type="spellStart"/>
+      <w:r>
+        <w:t>lbs</w:t>
+      </w:r>
+      <w:proofErr w:type="spellEnd"/>
       <w:r>
         <w:t>(1:num_grids)</w:t>
       </w:r>
@@ -7257,7 +8194,7 @@
       <w:r>
         <w:t>Fishing Effort by Weight</w:t>
       </w:r>
-      <w:bookmarkEnd w:id="19"/>
+      <w:bookmarkEnd w:id="20"/>
     </w:p>
     <w:p>
       <w:pPr>
@@ -7288,15 +8225,21 @@
       <w:r>
         <w:t>(</w:t>
       </w:r>
+      <w:proofErr w:type="spellStart"/>
       <w:r>
         <w:t>Total</w:t>
       </w:r>
       <w:r>
-        <w:t xml:space="preserve">Catch / </w:t>
+        <w:t>Catch</w:t>
+      </w:r>
+      <w:proofErr w:type="spellEnd"/>
+      <w:r>
+        <w:t xml:space="preserve"> / </w:t>
       </w:r>
       <w:r>
         <w:tab/>
       </w:r>
+      <w:proofErr w:type="spellStart"/>
       <w:r>
         <w:t>T</w:t>
       </w:r>
@@ -7306,6 +8249,7 @@
       <w:r>
         <w:t>Dollars</w:t>
       </w:r>
+      <w:proofErr w:type="spellEnd"/>
       <w:r>
         <w:t>(</w:t>
       </w:r>
@@ -7318,9 +8262,11 @@
       <w:r>
         <w:t xml:space="preserve">) * </w:t>
       </w:r>
+      <w:proofErr w:type="spellStart"/>
       <w:r>
         <w:t>USD_per_pound</w:t>
       </w:r>
+      <w:proofErr w:type="spellEnd"/>
       <w:r>
         <w:t>(</w:t>
       </w:r>
@@ -7354,13 +8300,21 @@
         <w:rPr>
           <w:color w:val="FF0000"/>
         </w:rPr>
-        <w:t>(TotalCatch /</w:t>
-      </w:r>
-      <w:r>
-        <w:rPr>
-          <w:color w:val="FF0000"/>
-        </w:rPr>
-        <w:t xml:space="preserve"> {</w:t>
+        <w:t>(</w:t>
+      </w:r>
+      <w:proofErr w:type="spellStart"/>
+      <w:r>
+        <w:rPr>
+          <w:color w:val="FF0000"/>
+        </w:rPr>
+        <w:t>TotalCatch</w:t>
+      </w:r>
+      <w:proofErr w:type="spellEnd"/>
+      <w:r>
+        <w:rPr>
+          <w:color w:val="FF0000"/>
+        </w:rPr>
+        <w:t xml:space="preserve"> /</w:t>
       </w:r>
       <w:r>
         <w:rPr>
@@ -7368,10 +8322,111 @@
         </w:rPr>
         <w:t xml:space="preserve"> </w:t>
       </w:r>
+      <w:proofErr w:type="gramStart"/>
+      <w:r>
+        <w:rPr>
+          <w:color w:val="FF0000"/>
+        </w:rPr>
+        <w:t>{</w:t>
+      </w:r>
+      <w:r>
+        <w:rPr>
+          <w:color w:val="FF0000"/>
+        </w:rPr>
+        <w:t xml:space="preserve"> </w:t>
+      </w:r>
+      <w:proofErr w:type="spellStart"/>
       <w:r>
         <w:rPr>
           <w:color w:val="4472C4" w:themeColor="accent5"/>
         </w:rPr>
+        <w:t>USD</w:t>
+      </w:r>
+      <w:proofErr w:type="gramEnd"/>
+      <w:r>
+        <w:rPr>
+          <w:color w:val="4472C4" w:themeColor="accent5"/>
+        </w:rPr>
+        <w:t>_per_</w:t>
+      </w:r>
+      <w:r>
+        <w:rPr>
+          <w:color w:val="0070C0"/>
+        </w:rPr>
+        <w:t>pound</w:t>
+      </w:r>
+      <w:proofErr w:type="spellEnd"/>
+      <w:r>
+        <w:rPr>
+          <w:color w:val="0070C0"/>
+        </w:rPr>
+        <w:t>(:)</w:t>
+      </w:r>
+      <w:r>
+        <w:rPr>
+          <w:color w:val="0070C0"/>
+        </w:rPr>
+        <w:t xml:space="preserve"> </w:t>
+      </w:r>
+      <w:r>
+        <w:rPr>
+          <w:color w:val="FF0000"/>
+        </w:rPr>
+        <w:t xml:space="preserve">* </w:t>
+      </w:r>
+      <w:proofErr w:type="spellStart"/>
+      <w:r>
+        <w:rPr>
+          <w:color w:val="FF0000"/>
+        </w:rPr>
+        <w:t>grid_area_sqm</w:t>
+      </w:r>
+      <w:proofErr w:type="spellEnd"/>
+      <w:r>
+        <w:rPr>
+          <w:color w:val="FF0000"/>
+        </w:rPr>
+        <w:t xml:space="preserve"> * </w:t>
+      </w:r>
+      <w:proofErr w:type="spellStart"/>
+      <w:r>
+        <w:rPr>
+          <w:color w:val="FF0000"/>
+        </w:rPr>
+        <w:t>totalWeight</w:t>
+      </w:r>
+      <w:proofErr w:type="spellEnd"/>
+      <w:r>
+        <w:rPr>
+          <w:color w:val="FF0000"/>
+        </w:rPr>
+        <w:t xml:space="preserve"> _</w:t>
+      </w:r>
+      <w:proofErr w:type="spellStart"/>
+      <w:r>
+        <w:rPr>
+          <w:color w:val="FF0000"/>
+        </w:rPr>
+        <w:t>lbs</w:t>
+      </w:r>
+      <w:proofErr w:type="spellEnd"/>
+      <w:r>
+        <w:rPr>
+          <w:color w:val="FF0000"/>
+        </w:rPr>
+        <w:t>}</w:t>
+      </w:r>
+      <w:r>
+        <w:rPr>
+          <w:color w:val="FF0000"/>
+        </w:rPr>
+        <w:t xml:space="preserve">) * </w:t>
+      </w:r>
+      <w:proofErr w:type="spellStart"/>
+      <w:r>
+        <w:rPr>
+          <w:color w:val="4472C4" w:themeColor="accent5"/>
+        </w:rPr>
         <w:t>USD_per_</w:t>
       </w:r>
       <w:r>
@@ -7380,87 +8435,136 @@
         </w:rPr>
         <w:t>pound</w:t>
       </w:r>
+      <w:proofErr w:type="spellEnd"/>
       <w:r>
         <w:rPr>
           <w:color w:val="0070C0"/>
         </w:rPr>
         <w:t>(:)</w:t>
       </w:r>
-      <w:r>
-        <w:rPr>
-          <w:color w:val="0070C0"/>
+    </w:p>
+    <w:p>
+      <w:pPr>
+        <w:rPr>
+          <w:color w:val="FF0000"/>
+        </w:rPr>
+      </w:pPr>
+      <w:proofErr w:type="spellStart"/>
+      <w:r>
+        <w:rPr>
+          <w:color w:val="FF0000"/>
+        </w:rPr>
+        <w:t>USD_per_pound</w:t>
+      </w:r>
+      <w:proofErr w:type="spellEnd"/>
+      <w:r>
+        <w:rPr>
+          <w:color w:val="FF0000"/>
+        </w:rPr>
+        <w:t xml:space="preserve"> cancels out and you are left with</w:t>
+      </w:r>
+      <w:r>
+        <w:rPr>
+          <w:color w:val="FF0000"/>
+        </w:rPr>
+        <w:t xml:space="preserve"> (not exactly, but true to </w:t>
+      </w:r>
+      <w:proofErr w:type="spellStart"/>
+      <w:r>
+        <w:rPr>
+          <w:color w:val="FF0000"/>
+        </w:rPr>
+        <w:t>x.xxx</w:t>
+      </w:r>
+      <w:proofErr w:type="spellEnd"/>
+      <w:r>
+        <w:rPr>
+          <w:color w:val="FF0000"/>
         </w:rPr>
         <w:t xml:space="preserve"> </w:t>
       </w:r>
-      <w:r>
-        <w:rPr>
-          <w:color w:val="FF0000"/>
-        </w:rPr>
-        <w:t>* grid_area_sqm * totalWeight _lbs</w:t>
-      </w:r>
-      <w:r>
-        <w:rPr>
-          <w:color w:val="FF0000"/>
-        </w:rPr>
-        <w:t>}</w:t>
-      </w:r>
-      <w:r>
-        <w:rPr>
-          <w:color w:val="FF0000"/>
-        </w:rPr>
-        <w:t xml:space="preserve">) * </w:t>
-      </w:r>
-      <w:r>
-        <w:rPr>
-          <w:color w:val="4472C4" w:themeColor="accent5"/>
-        </w:rPr>
-        <w:t>USD_per_</w:t>
-      </w:r>
-      <w:r>
-        <w:rPr>
-          <w:color w:val="0070C0"/>
-        </w:rPr>
-        <w:t>pound</w:t>
-      </w:r>
-      <w:r>
-        <w:rPr>
-          <w:color w:val="0070C0"/>
-        </w:rPr>
-        <w:t>(:)</w:t>
-      </w:r>
-    </w:p>
-    <w:p>
-      <w:pPr>
-        <w:rPr>
-          <w:color w:val="FF0000"/>
-        </w:rPr>
-      </w:pPr>
-      <w:r>
-        <w:rPr>
-          <w:color w:val="FF0000"/>
-        </w:rPr>
-        <w:t>USD_per_pound cancels out and you are left with</w:t>
-      </w:r>
-      <w:r>
-        <w:rPr>
-          <w:color w:val="FF0000"/>
-        </w:rPr>
-        <w:t xml:space="preserve"> (not exactly, but true to x.xxx Esyy)</w:t>
-      </w:r>
-      <w:bookmarkStart w:id="20" w:name="_GoBack"/>
-      <w:bookmarkEnd w:id="20"/>
-    </w:p>
-    <w:p>
-      <w:pPr>
-        <w:rPr>
-          <w:color w:val="FF0000"/>
-        </w:rPr>
-      </w:pPr>
-      <w:r>
-        <w:rPr>
-          <w:color w:val="FF0000"/>
-        </w:rPr>
-        <w:t>(TotalCatch / grid_area_sqm * totalWeight _lbs)</w:t>
+      <w:proofErr w:type="spellStart"/>
+      <w:r>
+        <w:rPr>
+          <w:color w:val="FF0000"/>
+        </w:rPr>
+        <w:t>Esyy</w:t>
+      </w:r>
+      <w:proofErr w:type="spellEnd"/>
+      <w:r>
+        <w:rPr>
+          <w:color w:val="FF0000"/>
+        </w:rPr>
+        <w:t>)</w:t>
+      </w:r>
+    </w:p>
+    <w:p>
+      <w:pPr>
+        <w:rPr>
+          <w:color w:val="FF0000"/>
+        </w:rPr>
+      </w:pPr>
+      <w:r>
+        <w:rPr>
+          <w:color w:val="FF0000"/>
+        </w:rPr>
+        <w:t>(</w:t>
+      </w:r>
+      <w:proofErr w:type="spellStart"/>
+      <w:r>
+        <w:rPr>
+          <w:color w:val="FF0000"/>
+        </w:rPr>
+        <w:t>TotalCatch</w:t>
+      </w:r>
+      <w:proofErr w:type="spellEnd"/>
+      <w:r>
+        <w:rPr>
+          <w:color w:val="FF0000"/>
+        </w:rPr>
+        <w:t xml:space="preserve"> / </w:t>
+      </w:r>
+      <w:proofErr w:type="spellStart"/>
+      <w:r>
+        <w:rPr>
+          <w:color w:val="FF0000"/>
+        </w:rPr>
+        <w:t>grid_area_sqm</w:t>
+      </w:r>
+      <w:proofErr w:type="spellEnd"/>
+      <w:r>
+        <w:rPr>
+          <w:color w:val="FF0000"/>
+        </w:rPr>
+        <w:t xml:space="preserve"> * </w:t>
+      </w:r>
+      <w:proofErr w:type="spellStart"/>
+      <w:r>
+        <w:rPr>
+          <w:color w:val="FF0000"/>
+        </w:rPr>
+        <w:t>totalWeight</w:t>
+      </w:r>
+      <w:proofErr w:type="spellEnd"/>
+      <w:r>
+        <w:rPr>
+          <w:color w:val="FF0000"/>
+        </w:rPr>
+        <w:t xml:space="preserve"> _</w:t>
+      </w:r>
+      <w:proofErr w:type="spellStart"/>
+      <w:r>
+        <w:rPr>
+          <w:color w:val="FF0000"/>
+        </w:rPr>
+        <w:t>lbs</w:t>
+      </w:r>
+      <w:proofErr w:type="spellEnd"/>
+      <w:r>
+        <w:rPr>
+          <w:color w:val="FF0000"/>
+        </w:rPr>
+        <w:t>)</w:t>
       </w:r>
     </w:p>
     <w:p>
@@ -7480,9 +8584,13 @@
       <w:r>
         <w:t xml:space="preserve">t each time step, </w:t>
       </w:r>
+      <w:proofErr w:type="spellStart"/>
+      <w:proofErr w:type="gramStart"/>
       <w:r>
         <w:t>δt</w:t>
       </w:r>
+      <w:proofErr w:type="spellEnd"/>
+      <w:proofErr w:type="gramEnd"/>
     </w:p>
     <w:p>
       <w:pPr>
@@ -7514,8 +8622,13 @@
     </w:p>
     <w:p>
       <w:r>
-        <w:t>S = state * domainArea</w:t>
-      </w:r>
+        <w:t xml:space="preserve">S = state * </w:t>
+      </w:r>
+      <w:proofErr w:type="spellStart"/>
+      <w:r>
+        <w:t>domainArea</w:t>
+      </w:r>
+      <w:proofErr w:type="spellEnd"/>
     </w:p>
     <w:p>
       <w:r>
@@ -7655,8 +8768,18 @@
       <w:pPr>
         <w:ind w:left="720"/>
       </w:pPr>
-      <w:r>
-        <w:t>where M</w:t>
+      <w:proofErr w:type="gramStart"/>
+      <w:r>
+        <w:lastRenderedPageBreak/>
+        <w:t>where</w:t>
+      </w:r>
+      <w:proofErr w:type="gramEnd"/>
+      <w:r>
+        <w:t xml:space="preserve"> </w:t>
+      </w:r>
+      <w:proofErr w:type="spellStart"/>
+      <w:r>
+        <w:t>M</w:t>
       </w:r>
       <w:r>
         <w:rPr>
@@ -7664,6 +8787,7 @@
         </w:rPr>
         <w:t>adult</w:t>
       </w:r>
+      <w:proofErr w:type="spellEnd"/>
       <w:r>
         <w:t xml:space="preserve"> is 0.25 for MA or 0.2 for GB. </w:t>
       </w:r>
@@ -7705,6 +8829,7 @@
         <w:t xml:space="preserve"> turns out to be </w:t>
       </w:r>
       <w:bookmarkEnd w:id="23"/>
+      <w:proofErr w:type="spellStart"/>
       <w:r>
         <w:rPr>
           <w:color w:val="FF0000"/>
@@ -7718,6 +8843,7 @@
         </w:rPr>
         <w:t>adult</w:t>
       </w:r>
+      <w:proofErr w:type="spellEnd"/>
     </w:p>
     <w:p>
       <w:r>
@@ -7784,7 +8910,28 @@
         <w:rPr>
           <w:color w:val="FF0000"/>
         </w:rPr>
-        <w:t>Further, S starts out at approx. 200 million. To exceed 0.25, we would need S &gt;= 2012.7012 million. Since we have a much, much smaller domain area, num_grids &lt;&lt; 11631, it is not likely we will exceed this value so M</w:t>
+        <w:t xml:space="preserve">Further, S starts out at approx. 200 million. To exceed 0.25, we would need S &gt;= 2012.7012 million. Since we have a much, much smaller domain area, </w:t>
+      </w:r>
+      <w:proofErr w:type="spellStart"/>
+      <w:r>
+        <w:rPr>
+          <w:color w:val="FF0000"/>
+        </w:rPr>
+        <w:t>num_grids</w:t>
+      </w:r>
+      <w:proofErr w:type="spellEnd"/>
+      <w:r>
+        <w:rPr>
+          <w:color w:val="FF0000"/>
+        </w:rPr>
+        <w:t xml:space="preserve"> &lt;&lt; 11631, it is not likely we will exceed this value so </w:t>
+      </w:r>
+      <w:proofErr w:type="spellStart"/>
+      <w:r>
+        <w:rPr>
+          <w:color w:val="FF0000"/>
+        </w:rPr>
+        <w:t>M</w:t>
       </w:r>
       <w:r>
         <w:rPr>
@@ -7793,11 +8940,19 @@
         </w:rPr>
         <w:t>juv</w:t>
       </w:r>
-      <w:r>
-        <w:rPr>
-          <w:color w:val="FF0000"/>
-        </w:rPr>
-        <w:t xml:space="preserve"> will always be equal to M</w:t>
+      <w:proofErr w:type="spellEnd"/>
+      <w:r>
+        <w:rPr>
+          <w:color w:val="FF0000"/>
+        </w:rPr>
+        <w:t xml:space="preserve"> will always be equal to </w:t>
+      </w:r>
+      <w:proofErr w:type="spellStart"/>
+      <w:r>
+        <w:rPr>
+          <w:color w:val="FF0000"/>
+        </w:rPr>
+        <w:t>M</w:t>
       </w:r>
       <w:r>
         <w:rPr>
@@ -7806,6 +8961,7 @@
         </w:rPr>
         <w:t>adult</w:t>
       </w:r>
+      <w:proofErr w:type="spellEnd"/>
       <w:r>
         <w:rPr>
           <w:color w:val="FF0000"/>
@@ -7838,11 +8994,11 @@
           <w:color w:val="FF0000"/>
         </w:rPr>
       </w:pPr>
-      <w:r>
-        <w:rPr>
-          <w:color w:val="FF0000"/>
-        </w:rPr>
-        <w:lastRenderedPageBreak/>
+      <w:proofErr w:type="spellStart"/>
+      <w:r>
+        <w:rPr>
+          <w:color w:val="FF0000"/>
+        </w:rPr>
         <w:t>M</w:t>
       </w:r>
       <w:r>
@@ -7850,20 +9006,35 @@
           <w:color w:val="FF0000"/>
           <w:vertAlign w:val="subscript"/>
         </w:rPr>
-        <w:t xml:space="preserve">nat </w:t>
-      </w:r>
+        <w:t>nat</w:t>
+      </w:r>
+      <w:proofErr w:type="spellEnd"/>
       <w:r>
         <w:rPr>
           <w:color w:val="FF0000"/>
           <w:vertAlign w:val="subscript"/>
         </w:rPr>
+        <w:t xml:space="preserve"> </w:t>
+      </w:r>
+      <w:r>
+        <w:rPr>
+          <w:color w:val="FF0000"/>
+          <w:vertAlign w:val="subscript"/>
+        </w:rPr>
         <w:tab/>
       </w:r>
       <w:r>
         <w:rPr>
           <w:color w:val="FF0000"/>
         </w:rPr>
-        <w:t>= α * M</w:t>
+        <w:t xml:space="preserve">= α * </w:t>
+      </w:r>
+      <w:proofErr w:type="spellStart"/>
+      <w:r>
+        <w:rPr>
+          <w:color w:val="FF0000"/>
+        </w:rPr>
+        <w:t>M</w:t>
       </w:r>
       <w:r>
         <w:rPr>
@@ -7872,11 +9043,26 @@
         </w:rPr>
         <w:t>adult</w:t>
       </w:r>
-      <w:r>
-        <w:rPr>
-          <w:color w:val="FF0000"/>
-        </w:rPr>
-        <w:t xml:space="preserve"> + (1- α)M</w:t>
+      <w:proofErr w:type="spellEnd"/>
+      <w:r>
+        <w:rPr>
+          <w:color w:val="FF0000"/>
+        </w:rPr>
+        <w:t xml:space="preserve"> + (1- α</w:t>
+      </w:r>
+      <w:proofErr w:type="gramStart"/>
+      <w:r>
+        <w:rPr>
+          <w:color w:val="FF0000"/>
+        </w:rPr>
+        <w:t>)</w:t>
+      </w:r>
+      <w:proofErr w:type="spellStart"/>
+      <w:r>
+        <w:rPr>
+          <w:color w:val="FF0000"/>
+        </w:rPr>
+        <w:t>M</w:t>
       </w:r>
       <w:r>
         <w:rPr>
@@ -7885,6 +9071,8 @@
         </w:rPr>
         <w:t>adult</w:t>
       </w:r>
+      <w:proofErr w:type="spellEnd"/>
+      <w:proofErr w:type="gramEnd"/>
     </w:p>
     <w:p>
       <w:pPr>
@@ -7908,7 +9096,28 @@
         <w:rPr>
           <w:color w:val="FF0000"/>
         </w:rPr>
-        <w:t>= (α  + 1- α)M</w:t>
+        <w:t>= (</w:t>
+      </w:r>
+      <w:proofErr w:type="gramStart"/>
+      <w:r>
+        <w:rPr>
+          <w:color w:val="FF0000"/>
+        </w:rPr>
+        <w:t>α  +</w:t>
+      </w:r>
+      <w:proofErr w:type="gramEnd"/>
+      <w:r>
+        <w:rPr>
+          <w:color w:val="FF0000"/>
+        </w:rPr>
+        <w:t xml:space="preserve"> 1- α)</w:t>
+      </w:r>
+      <w:proofErr w:type="spellStart"/>
+      <w:r>
+        <w:rPr>
+          <w:color w:val="FF0000"/>
+        </w:rPr>
+        <w:t>M</w:t>
       </w:r>
       <w:r>
         <w:rPr>
@@ -7917,13 +9126,15 @@
         </w:rPr>
         <w:t>adult</w:t>
       </w:r>
-    </w:p>
-    <w:p>
-      <w:pPr>
-        <w:rPr>
-          <w:color w:val="FF0000"/>
-        </w:rPr>
-      </w:pPr>
+      <w:proofErr w:type="spellEnd"/>
+    </w:p>
+    <w:p>
+      <w:pPr>
+        <w:rPr>
+          <w:color w:val="FF0000"/>
+        </w:rPr>
+      </w:pPr>
+      <w:proofErr w:type="spellStart"/>
       <w:r>
         <w:rPr>
           <w:color w:val="FF0000"/>
@@ -7937,12 +9148,20 @@
         </w:rPr>
         <w:t>nat</w:t>
       </w:r>
+      <w:proofErr w:type="spellEnd"/>
       <w:r>
         <w:rPr>
           <w:color w:val="FF0000"/>
         </w:rPr>
         <w:tab/>
-        <w:t>= M</w:t>
+        <w:t xml:space="preserve">= </w:t>
+      </w:r>
+      <w:proofErr w:type="spellStart"/>
+      <w:r>
+        <w:rPr>
+          <w:color w:val="FF0000"/>
+        </w:rPr>
+        <w:t>M</w:t>
       </w:r>
       <w:r>
         <w:rPr>
@@ -7951,6 +9170,7 @@
         </w:rPr>
         <w:t>adult</w:t>
       </w:r>
+      <w:proofErr w:type="spellEnd"/>
     </w:p>
     <w:p>
       <w:pPr>
@@ -7967,7 +9187,15 @@
         <w:t xml:space="preserve">state </w:t>
       </w:r>
       <w:r>
-        <w:t>based on von Bertalanffy growth</w:t>
+        <w:t xml:space="preserve">based on von </w:t>
+      </w:r>
+      <w:proofErr w:type="spellStart"/>
+      <w:r>
+        <w:t>Bertalanffy</w:t>
+      </w:r>
+      <w:proofErr w:type="spellEnd"/>
+      <w:r>
+        <w:t xml:space="preserve"> growth</w:t>
       </w:r>
       <w:bookmarkEnd w:id="24"/>
       <w:r>
@@ -11845,7 +13073,7 @@
 </file>
 
 <file path=customXml/itemProps1.xml><?xml version="1.0" encoding="utf-8"?>
-<ds:datastoreItem xmlns:ds="http://schemas.openxmlformats.org/officeDocument/2006/customXml" ds:itemID="{5EDE8064-D3F8-476C-8046-4DB472590D67}">
+<ds:datastoreItem xmlns:ds="http://schemas.openxmlformats.org/officeDocument/2006/customXml" ds:itemID="{B7751AB5-D0FA-42E8-B449-018E9E73AD86}">
   <ds:schemaRefs>
     <ds:schemaRef ds:uri="http://schemas.openxmlformats.org/officeDocument/2006/bibliography"/>
   </ds:schemaRefs>

</xml_diff>